<commit_message>
Update gitignore for more Word temp files.  Update status docs
</commit_message>
<xml_diff>
--- a/zzISETBioTutorialsStatuis.docx
+++ b/zzISETBioTutorialsStatuis.docx
@@ -192,90 +192,6 @@
           <w:szCs w:val="13"/>
         </w:rPr>
         <w:t>For example, places where structs are being accessed directly rather than through sets and gets.</w:t>
-      </w:r>
-    </w:p>
-    <w:p>
-      <w:pPr>
-        <w:rPr>
-          <w:rFonts w:asciiTheme="majorHAnsi" w:hAnsiTheme="majorHAnsi" w:cstheme="majorHAnsi"/>
-          <w:sz w:val="13"/>
-          <w:szCs w:val="13"/>
-        </w:rPr>
-      </w:pPr>
-    </w:p>
-    <w:p>
-      <w:pPr>
-        <w:rPr>
-          <w:rFonts w:asciiTheme="majorHAnsi" w:hAnsiTheme="majorHAnsi" w:cstheme="majorHAnsi"/>
-          <w:sz w:val="13"/>
-          <w:szCs w:val="13"/>
-        </w:rPr>
-      </w:pPr>
-      <w:proofErr w:type="spellStart"/>
-      <w:r>
-        <w:rPr>
-          <w:rFonts w:asciiTheme="majorHAnsi" w:hAnsiTheme="majorHAnsi" w:cstheme="majorHAnsi"/>
-          <w:sz w:val="13"/>
-          <w:szCs w:val="13"/>
-        </w:rPr>
-        <w:t>t_cMosaicRankedSubjectsOptics</w:t>
-      </w:r>
-      <w:proofErr w:type="spellEnd"/>
-    </w:p>
-    <w:p>
-      <w:pPr>
-        <w:rPr>
-          <w:rFonts w:asciiTheme="majorHAnsi" w:hAnsiTheme="majorHAnsi" w:cstheme="majorHAnsi"/>
-          <w:sz w:val="13"/>
-          <w:szCs w:val="13"/>
-        </w:rPr>
-      </w:pPr>
-      <w:r>
-        <w:rPr>
-          <w:rFonts w:asciiTheme="majorHAnsi" w:hAnsiTheme="majorHAnsi" w:cstheme="majorHAnsi"/>
-          <w:sz w:val="13"/>
-          <w:szCs w:val="13"/>
-        </w:rPr>
-        <w:tab/>
-        <w:t xml:space="preserve">Handed to @Nicolas the task of making the warning that </w:t>
-      </w:r>
-      <w:proofErr w:type="spellStart"/>
-      <w:proofErr w:type="gramStart"/>
-      <w:r>
-        <w:rPr>
-          <w:rFonts w:asciiTheme="majorHAnsi" w:hAnsiTheme="majorHAnsi" w:cstheme="majorHAnsi"/>
-          <w:sz w:val="13"/>
-          <w:szCs w:val="13"/>
-        </w:rPr>
-        <w:t>Thibos</w:t>
-      </w:r>
-      <w:proofErr w:type="spellEnd"/>
-      <w:proofErr w:type="gramEnd"/>
-      <w:r>
-        <w:rPr>
-          <w:rFonts w:asciiTheme="majorHAnsi" w:hAnsiTheme="majorHAnsi" w:cstheme="majorHAnsi"/>
-          <w:sz w:val="13"/>
-          <w:szCs w:val="13"/>
-        </w:rPr>
-        <w:t xml:space="preserve"> optics only exist at (0,0).  The tutorial asks for a mosaic at (0,0),</w:t>
-      </w:r>
-    </w:p>
-    <w:p>
-      <w:pPr>
-        <w:rPr>
-          <w:rFonts w:asciiTheme="majorHAnsi" w:hAnsiTheme="majorHAnsi" w:cstheme="majorHAnsi"/>
-          <w:sz w:val="13"/>
-          <w:szCs w:val="13"/>
-        </w:rPr>
-      </w:pPr>
-      <w:r>
-        <w:rPr>
-          <w:rFonts w:asciiTheme="majorHAnsi" w:hAnsiTheme="majorHAnsi" w:cstheme="majorHAnsi"/>
-          <w:sz w:val="13"/>
-          <w:szCs w:val="13"/>
-        </w:rPr>
-        <w:tab/>
-        <w:t>and gets one close to but not exactly at (0,0).</w:t>
       </w:r>
     </w:p>
     <w:p>
@@ -1119,32 +1035,6 @@
           <w:sz w:val="13"/>
           <w:szCs w:val="13"/>
         </w:rPr>
-        <w:t>/Users/dhb/Documents/MATLAB/toolboxes/isetbio/tutorials/data/underDevelopment/t_rgcEccData.m -- BROKEN!</w:t>
-      </w:r>
-    </w:p>
-    <w:p>
-      <w:pPr>
-        <w:rPr>
-          <w:rFonts w:asciiTheme="majorHAnsi" w:hAnsiTheme="majorHAnsi" w:cstheme="majorHAnsi"/>
-          <w:sz w:val="13"/>
-          <w:szCs w:val="13"/>
-        </w:rPr>
-      </w:pPr>
-    </w:p>
-    <w:p>
-      <w:pPr>
-        <w:rPr>
-          <w:rFonts w:asciiTheme="majorHAnsi" w:hAnsiTheme="majorHAnsi" w:cstheme="majorHAnsi"/>
-          <w:sz w:val="13"/>
-          <w:szCs w:val="13"/>
-        </w:rPr>
-      </w:pPr>
-      <w:r>
-        <w:rPr>
-          <w:rFonts w:asciiTheme="majorHAnsi" w:hAnsiTheme="majorHAnsi" w:cstheme="majorHAnsi"/>
-          <w:sz w:val="13"/>
-          <w:szCs w:val="13"/>
-        </w:rPr>
         <w:t>/Users/dhb/Documents/MATLAB/toolboxes/isetbio/tutorials/eyemovement/t_fixationalEyeMovementsAndConeMosaicVideo.m -- BROKEN!</w:t>
       </w:r>
     </w:p>
@@ -1483,15 +1373,6 @@
           <w:szCs w:val="13"/>
         </w:rPr>
       </w:pPr>
-    </w:p>
-    <w:p>
-      <w:pPr>
-        <w:rPr>
-          <w:rFonts w:asciiTheme="majorHAnsi" w:hAnsiTheme="majorHAnsi" w:cstheme="majorHAnsi"/>
-          <w:sz w:val="13"/>
-          <w:szCs w:val="13"/>
-        </w:rPr>
-      </w:pPr>
       <w:r>
         <w:rPr>
           <w:rFonts w:asciiTheme="majorHAnsi" w:hAnsiTheme="majorHAnsi" w:cstheme="majorHAnsi"/>
@@ -1533,46 +1414,255 @@
       <w:pPr>
         <w:rPr>
           <w:rFonts w:asciiTheme="majorHAnsi" w:hAnsiTheme="majorHAnsi" w:cstheme="majorHAnsi"/>
-          <w:color w:val="00B050"/>
-          <w:sz w:val="13"/>
-          <w:szCs w:val="13"/>
-        </w:rPr>
-      </w:pPr>
-      <w:r>
-        <w:rPr>
-          <w:rFonts w:asciiTheme="majorHAnsi" w:hAnsiTheme="majorHAnsi" w:cstheme="majorHAnsi"/>
-          <w:sz w:val="13"/>
-          <w:szCs w:val="13"/>
-        </w:rPr>
-        <w:t xml:space="preserve">/Users/dhb/Documents/MATLAB/toolboxes/isetbio/tutorials/mrgc/t_mRGCMosaicCheckerBoardStimulus.m -- </w:t>
-      </w:r>
-      <w:r>
-        <w:rPr>
-          <w:rFonts w:asciiTheme="majorHAnsi" w:hAnsiTheme="majorHAnsi" w:cstheme="majorHAnsi"/>
-          <w:color w:val="00B050"/>
-          <w:sz w:val="13"/>
-          <w:szCs w:val="13"/>
-        </w:rPr>
-        <w:t>BROKEN!</w:t>
-      </w:r>
-    </w:p>
-    <w:p>
-      <w:pPr>
-        <w:rPr>
-          <w:rFonts w:asciiTheme="majorHAnsi" w:hAnsiTheme="majorHAnsi" w:cstheme="majorHAnsi"/>
-          <w:sz w:val="13"/>
-          <w:szCs w:val="13"/>
-        </w:rPr>
-      </w:pPr>
-      <w:r>
-        <w:rPr>
-          <w:rFonts w:asciiTheme="majorHAnsi" w:hAnsiTheme="majorHAnsi" w:cstheme="majorHAnsi"/>
-          <w:sz w:val="13"/>
-          <w:szCs w:val="13"/>
-        </w:rPr>
-        <w:tab/>
-        <w:t xml:space="preserve">I fixed this.  But it says it is saving figures somewhere.  I don't know where.  OK to save to local, but if it's going to </w:t>
-      </w:r>
+          <w:sz w:val="13"/>
+          <w:szCs w:val="13"/>
+        </w:rPr>
+      </w:pPr>
+      <w:r>
+        <w:rPr>
+          <w:rFonts w:asciiTheme="majorHAnsi" w:hAnsiTheme="majorHAnsi" w:cstheme="majorHAnsi"/>
+          <w:sz w:val="13"/>
+          <w:szCs w:val="13"/>
+        </w:rPr>
+        <w:t>/Users/dhb/Documents/MATLAB/toolboxes/isetbio/tutorials/mrgc/t_mRGCMosaicDynamicStimulus.m -- BROKEN!</w:t>
+      </w:r>
+    </w:p>
+    <w:p>
+      <w:pPr>
+        <w:rPr>
+          <w:rFonts w:asciiTheme="majorHAnsi" w:hAnsiTheme="majorHAnsi" w:cstheme="majorHAnsi"/>
+          <w:sz w:val="13"/>
+          <w:szCs w:val="13"/>
+        </w:rPr>
+      </w:pPr>
+      <w:r>
+        <w:rPr>
+          <w:rFonts w:asciiTheme="majorHAnsi" w:hAnsiTheme="majorHAnsi" w:cstheme="majorHAnsi"/>
+          <w:sz w:val="13"/>
+          <w:szCs w:val="13"/>
+        </w:rPr>
+        <w:tab/>
+        <w:t>@Nicolas</w:t>
+      </w:r>
+    </w:p>
+    <w:p>
+      <w:pPr>
+        <w:rPr>
+          <w:rFonts w:asciiTheme="majorHAnsi" w:hAnsiTheme="majorHAnsi" w:cstheme="majorHAnsi"/>
+          <w:sz w:val="13"/>
+          <w:szCs w:val="13"/>
+        </w:rPr>
+      </w:pPr>
+      <w:r>
+        <w:rPr>
+          <w:rFonts w:asciiTheme="majorHAnsi" w:hAnsiTheme="majorHAnsi" w:cstheme="majorHAnsi"/>
+          <w:sz w:val="13"/>
+          <w:szCs w:val="13"/>
+        </w:rPr>
+        <w:tab/>
+      </w:r>
+      <w:r>
+        <w:rPr>
+          <w:rFonts w:asciiTheme="majorHAnsi" w:hAnsiTheme="majorHAnsi" w:cstheme="majorHAnsi"/>
+          <w:sz w:val="13"/>
+          <w:szCs w:val="13"/>
+        </w:rPr>
+        <w:t>Referred to Nicolas 12/19.</w:t>
+      </w:r>
+    </w:p>
+    <w:p>
+      <w:pPr>
+        <w:rPr>
+          <w:rFonts w:asciiTheme="majorHAnsi" w:hAnsiTheme="majorHAnsi" w:cstheme="majorHAnsi"/>
+          <w:sz w:val="13"/>
+          <w:szCs w:val="13"/>
+        </w:rPr>
+      </w:pPr>
+    </w:p>
+    <w:p>
+      <w:pPr>
+        <w:rPr>
+          <w:rFonts w:asciiTheme="majorHAnsi" w:hAnsiTheme="majorHAnsi" w:cstheme="majorHAnsi"/>
+          <w:sz w:val="13"/>
+          <w:szCs w:val="13"/>
+        </w:rPr>
+      </w:pPr>
+      <w:r>
+        <w:rPr>
+          <w:rFonts w:asciiTheme="majorHAnsi" w:hAnsiTheme="majorHAnsi" w:cstheme="majorHAnsi"/>
+          <w:sz w:val="13"/>
+          <w:szCs w:val="13"/>
+        </w:rPr>
+        <w:t>/Users/dhb/Documents/MATLAB/toolboxes/isetbio/tutorials/mrgc/supportTutorials_mRGCmosaic/t_mRGClatticePrecompute.m -- BROKEN!</w:t>
+      </w:r>
+    </w:p>
+    <w:p>
+      <w:pPr>
+        <w:rPr>
+          <w:rFonts w:asciiTheme="majorHAnsi" w:hAnsiTheme="majorHAnsi" w:cstheme="majorHAnsi"/>
+          <w:sz w:val="13"/>
+          <w:szCs w:val="13"/>
+        </w:rPr>
+      </w:pPr>
+      <w:r>
+        <w:rPr>
+          <w:rFonts w:asciiTheme="majorHAnsi" w:hAnsiTheme="majorHAnsi" w:cstheme="majorHAnsi"/>
+          <w:sz w:val="13"/>
+          <w:szCs w:val="13"/>
+        </w:rPr>
+        <w:tab/>
+        <w:t>@Nicolas</w:t>
+      </w:r>
+    </w:p>
+    <w:p>
+      <w:pPr>
+        <w:rPr>
+          <w:rFonts w:asciiTheme="majorHAnsi" w:hAnsiTheme="majorHAnsi" w:cstheme="majorHAnsi"/>
+          <w:sz w:val="13"/>
+          <w:szCs w:val="13"/>
+        </w:rPr>
+      </w:pPr>
+      <w:r>
+        <w:rPr>
+          <w:rFonts w:asciiTheme="majorHAnsi" w:hAnsiTheme="majorHAnsi" w:cstheme="majorHAnsi"/>
+          <w:sz w:val="13"/>
+          <w:szCs w:val="13"/>
+        </w:rPr>
+        <w:tab/>
+        <w:t xml:space="preserve">This dies in some basic way.  See below.  I can't even find it in the </w:t>
+      </w:r>
+      <w:proofErr w:type="spellStart"/>
+      <w:r>
+        <w:rPr>
+          <w:rFonts w:asciiTheme="majorHAnsi" w:hAnsiTheme="majorHAnsi" w:cstheme="majorHAnsi"/>
+          <w:sz w:val="13"/>
+          <w:szCs w:val="13"/>
+        </w:rPr>
+        <w:t>ISETBio</w:t>
+      </w:r>
+      <w:proofErr w:type="spellEnd"/>
+      <w:r>
+        <w:rPr>
+          <w:rFonts w:asciiTheme="majorHAnsi" w:hAnsiTheme="majorHAnsi" w:cstheme="majorHAnsi"/>
+          <w:sz w:val="13"/>
+          <w:szCs w:val="13"/>
+        </w:rPr>
+        <w:t xml:space="preserve"> master, however so maybe it has gone away entirely?</w:t>
+      </w:r>
+      <w:r>
+        <w:rPr>
+          <w:rFonts w:asciiTheme="majorHAnsi" w:hAnsiTheme="majorHAnsi" w:cstheme="majorHAnsi"/>
+          <w:sz w:val="13"/>
+          <w:szCs w:val="13"/>
+        </w:rPr>
+        <w:t xml:space="preserve">  That</w:t>
+      </w:r>
+    </w:p>
+    <w:p>
+      <w:pPr>
+        <w:rPr>
+          <w:rFonts w:asciiTheme="majorHAnsi" w:hAnsiTheme="majorHAnsi" w:cstheme="majorHAnsi"/>
+          <w:sz w:val="13"/>
+          <w:szCs w:val="13"/>
+        </w:rPr>
+      </w:pPr>
+      <w:r>
+        <w:rPr>
+          <w:rFonts w:asciiTheme="majorHAnsi" w:hAnsiTheme="majorHAnsi" w:cstheme="majorHAnsi"/>
+          <w:sz w:val="13"/>
+          <w:szCs w:val="13"/>
+        </w:rPr>
+        <w:tab/>
+        <w:t xml:space="preserve">would be a little mysterious, though, because I have merged all changes from the master into the </w:t>
+      </w:r>
+      <w:proofErr w:type="spellStart"/>
+      <w:r>
+        <w:rPr>
+          <w:rFonts w:asciiTheme="majorHAnsi" w:hAnsiTheme="majorHAnsi" w:cstheme="majorHAnsi"/>
+          <w:sz w:val="13"/>
+          <w:szCs w:val="13"/>
+        </w:rPr>
+        <w:t>isetcam</w:t>
+      </w:r>
+      <w:proofErr w:type="spellEnd"/>
+      <w:r>
+        <w:rPr>
+          <w:rFonts w:asciiTheme="majorHAnsi" w:hAnsiTheme="majorHAnsi" w:cstheme="majorHAnsi"/>
+          <w:sz w:val="13"/>
+          <w:szCs w:val="13"/>
+        </w:rPr>
+        <w:t>-merge branch?</w:t>
+      </w:r>
+    </w:p>
+    <w:p>
+      <w:pPr>
+        <w:rPr>
+          <w:rFonts w:asciiTheme="majorHAnsi" w:hAnsiTheme="majorHAnsi" w:cstheme="majorHAnsi"/>
+          <w:sz w:val="13"/>
+          <w:szCs w:val="13"/>
+        </w:rPr>
+      </w:pPr>
+    </w:p>
+    <w:p>
+      <w:pPr>
+        <w:rPr>
+          <w:rFonts w:asciiTheme="majorHAnsi" w:hAnsiTheme="majorHAnsi" w:cstheme="majorHAnsi"/>
+          <w:sz w:val="13"/>
+          <w:szCs w:val="13"/>
+        </w:rPr>
+      </w:pPr>
+      <w:r>
+        <w:rPr>
+          <w:rFonts w:asciiTheme="majorHAnsi" w:hAnsiTheme="majorHAnsi" w:cstheme="majorHAnsi"/>
+          <w:sz w:val="13"/>
+          <w:szCs w:val="13"/>
+        </w:rPr>
+        <w:tab/>
+      </w:r>
+      <w:r>
+        <w:rPr>
+          <w:rFonts w:asciiTheme="majorHAnsi" w:hAnsiTheme="majorHAnsi" w:cstheme="majorHAnsi"/>
+          <w:sz w:val="13"/>
+          <w:szCs w:val="13"/>
+        </w:rPr>
+        <w:t xml:space="preserve">&gt;&gt; </w:t>
+      </w:r>
+      <w:proofErr w:type="spellStart"/>
+      <w:r>
+        <w:rPr>
+          <w:rFonts w:asciiTheme="majorHAnsi" w:hAnsiTheme="majorHAnsi" w:cstheme="majorHAnsi"/>
+          <w:sz w:val="13"/>
+          <w:szCs w:val="13"/>
+        </w:rPr>
+        <w:t>t_mRGClatticePrecompute</w:t>
+      </w:r>
+      <w:proofErr w:type="spellEnd"/>
+    </w:p>
+    <w:p>
+      <w:pPr>
+        <w:rPr>
+          <w:rFonts w:asciiTheme="majorHAnsi" w:hAnsiTheme="majorHAnsi" w:cstheme="majorHAnsi"/>
+          <w:sz w:val="13"/>
+          <w:szCs w:val="13"/>
+        </w:rPr>
+      </w:pPr>
+      <w:r>
+        <w:rPr>
+          <w:rFonts w:asciiTheme="majorHAnsi" w:hAnsiTheme="majorHAnsi" w:cstheme="majorHAnsi"/>
+          <w:sz w:val="13"/>
+          <w:szCs w:val="13"/>
+        </w:rPr>
+        <w:tab/>
+      </w:r>
+      <w:r>
+        <w:rPr>
+          <w:rFonts w:asciiTheme="majorHAnsi" w:hAnsiTheme="majorHAnsi" w:cstheme="majorHAnsi"/>
+          <w:sz w:val="13"/>
+          <w:szCs w:val="13"/>
+        </w:rPr>
+        <w:t xml:space="preserve">Error using </w:t>
+      </w:r>
+      <w:proofErr w:type="spellStart"/>
       <w:proofErr w:type="gramStart"/>
       <w:r>
         <w:rPr>
@@ -1580,8 +1670,9 @@
           <w:sz w:val="13"/>
           <w:szCs w:val="13"/>
         </w:rPr>
-        <w:t>save</w:t>
-      </w:r>
+        <w:t>mRGCMosaic</w:t>
+      </w:r>
+      <w:proofErr w:type="spellEnd"/>
       <w:proofErr w:type="gramEnd"/>
     </w:p>
     <w:p>
@@ -1599,210 +1690,265 @@
           <w:szCs w:val="13"/>
         </w:rPr>
         <w:tab/>
-        <w:t>figures, it should say where they are so the user can find them.</w:t>
-      </w:r>
-    </w:p>
-    <w:p>
-      <w:pPr>
-        <w:rPr>
-          <w:rFonts w:asciiTheme="majorHAnsi" w:hAnsiTheme="majorHAnsi" w:cstheme="majorHAnsi"/>
-          <w:sz w:val="13"/>
-          <w:szCs w:val="13"/>
-        </w:rPr>
-      </w:pPr>
-    </w:p>
-    <w:p>
-      <w:pPr>
-        <w:rPr>
-          <w:rFonts w:asciiTheme="majorHAnsi" w:hAnsiTheme="majorHAnsi" w:cstheme="majorHAnsi"/>
-          <w:sz w:val="13"/>
-          <w:szCs w:val="13"/>
-        </w:rPr>
-      </w:pPr>
-      <w:r>
-        <w:rPr>
-          <w:rFonts w:asciiTheme="majorHAnsi" w:hAnsiTheme="majorHAnsi" w:cstheme="majorHAnsi"/>
-          <w:sz w:val="13"/>
-          <w:szCs w:val="13"/>
-        </w:rPr>
-        <w:t>/Users/dhb/Documents/MATLAB/toolboxes/isetbio/tutorials/mrgc/t_mRGCMosaicDynamicStimulus.m -- BROKEN!</w:t>
-      </w:r>
-    </w:p>
-    <w:p>
-      <w:pPr>
-        <w:rPr>
-          <w:rFonts w:asciiTheme="majorHAnsi" w:hAnsiTheme="majorHAnsi" w:cstheme="majorHAnsi"/>
-          <w:sz w:val="13"/>
-          <w:szCs w:val="13"/>
-        </w:rPr>
-      </w:pPr>
-      <w:r>
-        <w:rPr>
-          <w:rFonts w:asciiTheme="majorHAnsi" w:hAnsiTheme="majorHAnsi" w:cstheme="majorHAnsi"/>
-          <w:sz w:val="13"/>
-          <w:szCs w:val="13"/>
-        </w:rPr>
-        <w:tab/>
-        <w:t>@Nicolas</w:t>
-      </w:r>
-    </w:p>
-    <w:p>
-      <w:pPr>
-        <w:rPr>
-          <w:rFonts w:asciiTheme="majorHAnsi" w:hAnsiTheme="majorHAnsi" w:cstheme="majorHAnsi"/>
-          <w:sz w:val="13"/>
-          <w:szCs w:val="13"/>
-        </w:rPr>
-      </w:pPr>
-      <w:r>
-        <w:rPr>
-          <w:rFonts w:asciiTheme="majorHAnsi" w:hAnsiTheme="majorHAnsi" w:cstheme="majorHAnsi"/>
-          <w:sz w:val="13"/>
-          <w:szCs w:val="13"/>
-        </w:rPr>
-        <w:tab/>
-      </w:r>
-      <w:r>
-        <w:rPr>
-          <w:rFonts w:asciiTheme="majorHAnsi" w:hAnsiTheme="majorHAnsi" w:cstheme="majorHAnsi"/>
-          <w:sz w:val="13"/>
-          <w:szCs w:val="13"/>
-        </w:rPr>
-        <w:t>Referred to Nicolas 12/19.</w:t>
-      </w:r>
-    </w:p>
-    <w:p>
-      <w:pPr>
-        <w:rPr>
-          <w:rFonts w:asciiTheme="majorHAnsi" w:hAnsiTheme="majorHAnsi" w:cstheme="majorHAnsi"/>
-          <w:sz w:val="13"/>
-          <w:szCs w:val="13"/>
-        </w:rPr>
-      </w:pPr>
-    </w:p>
-    <w:p>
-      <w:pPr>
-        <w:rPr>
-          <w:rFonts w:asciiTheme="majorHAnsi" w:hAnsiTheme="majorHAnsi" w:cstheme="majorHAnsi"/>
-          <w:sz w:val="13"/>
-          <w:szCs w:val="13"/>
-        </w:rPr>
-      </w:pPr>
-      <w:r>
-        <w:rPr>
-          <w:rFonts w:asciiTheme="majorHAnsi" w:hAnsiTheme="majorHAnsi" w:cstheme="majorHAnsi"/>
-          <w:sz w:val="13"/>
-          <w:szCs w:val="13"/>
-        </w:rPr>
-        <w:t>/Users/dhb/Documents/MATLAB/toolboxes/isetbio/tutorials/mrgc/supportTutorials_mRGCmosaic/t_mRGClatticePrecompute.m -- BROKEN!</w:t>
-      </w:r>
-    </w:p>
-    <w:p>
-      <w:pPr>
-        <w:rPr>
-          <w:rFonts w:asciiTheme="majorHAnsi" w:hAnsiTheme="majorHAnsi" w:cstheme="majorHAnsi"/>
-          <w:sz w:val="13"/>
-          <w:szCs w:val="13"/>
-        </w:rPr>
-      </w:pPr>
-      <w:r>
-        <w:rPr>
-          <w:rFonts w:asciiTheme="majorHAnsi" w:hAnsiTheme="majorHAnsi" w:cstheme="majorHAnsi"/>
-          <w:sz w:val="13"/>
-          <w:szCs w:val="13"/>
-        </w:rPr>
-        <w:tab/>
-        <w:t>@Nicolas</w:t>
-      </w:r>
-    </w:p>
-    <w:p>
-      <w:pPr>
-        <w:rPr>
-          <w:rFonts w:asciiTheme="majorHAnsi" w:hAnsiTheme="majorHAnsi" w:cstheme="majorHAnsi"/>
-          <w:sz w:val="13"/>
-          <w:szCs w:val="13"/>
-        </w:rPr>
-      </w:pPr>
-      <w:r>
-        <w:rPr>
-          <w:rFonts w:asciiTheme="majorHAnsi" w:hAnsiTheme="majorHAnsi" w:cstheme="majorHAnsi"/>
-          <w:sz w:val="13"/>
-          <w:szCs w:val="13"/>
-        </w:rPr>
-        <w:tab/>
-        <w:t xml:space="preserve">This dies in some basic way.  See below.  I can't even find it in the </w:t>
-      </w:r>
-      <w:proofErr w:type="spellStart"/>
-      <w:r>
-        <w:rPr>
-          <w:rFonts w:asciiTheme="majorHAnsi" w:hAnsiTheme="majorHAnsi" w:cstheme="majorHAnsi"/>
-          <w:sz w:val="13"/>
-          <w:szCs w:val="13"/>
-        </w:rPr>
-        <w:t>ISETBio</w:t>
-      </w:r>
-      <w:proofErr w:type="spellEnd"/>
-      <w:r>
-        <w:rPr>
-          <w:rFonts w:asciiTheme="majorHAnsi" w:hAnsiTheme="majorHAnsi" w:cstheme="majorHAnsi"/>
-          <w:sz w:val="13"/>
-          <w:szCs w:val="13"/>
-        </w:rPr>
-        <w:t xml:space="preserve"> master, however so maybe it has gone away entirely?</w:t>
-      </w:r>
-      <w:r>
-        <w:rPr>
-          <w:rFonts w:asciiTheme="majorHAnsi" w:hAnsiTheme="majorHAnsi" w:cstheme="majorHAnsi"/>
-          <w:sz w:val="13"/>
-          <w:szCs w:val="13"/>
-        </w:rPr>
-        <w:t xml:space="preserve">  That</w:t>
-      </w:r>
-    </w:p>
-    <w:p>
-      <w:pPr>
-        <w:rPr>
-          <w:rFonts w:asciiTheme="majorHAnsi" w:hAnsiTheme="majorHAnsi" w:cstheme="majorHAnsi"/>
-          <w:sz w:val="13"/>
-          <w:szCs w:val="13"/>
-        </w:rPr>
-      </w:pPr>
-      <w:r>
-        <w:rPr>
-          <w:rFonts w:asciiTheme="majorHAnsi" w:hAnsiTheme="majorHAnsi" w:cstheme="majorHAnsi"/>
-          <w:sz w:val="13"/>
-          <w:szCs w:val="13"/>
-        </w:rPr>
-        <w:tab/>
-        <w:t xml:space="preserve">would be a little mysterious, though, because I have merged all changes from the master into the </w:t>
-      </w:r>
-      <w:proofErr w:type="spellStart"/>
-      <w:r>
-        <w:rPr>
-          <w:rFonts w:asciiTheme="majorHAnsi" w:hAnsiTheme="majorHAnsi" w:cstheme="majorHAnsi"/>
-          <w:sz w:val="13"/>
-          <w:szCs w:val="13"/>
-        </w:rPr>
-        <w:t>isetcam</w:t>
-      </w:r>
-      <w:proofErr w:type="spellEnd"/>
-      <w:r>
-        <w:rPr>
-          <w:rFonts w:asciiTheme="majorHAnsi" w:hAnsiTheme="majorHAnsi" w:cstheme="majorHAnsi"/>
-          <w:sz w:val="13"/>
-          <w:szCs w:val="13"/>
-        </w:rPr>
-        <w:t>-merge branch?</w:t>
-      </w:r>
-    </w:p>
-    <w:p>
-      <w:pPr>
-        <w:rPr>
-          <w:rFonts w:asciiTheme="majorHAnsi" w:hAnsiTheme="majorHAnsi" w:cstheme="majorHAnsi"/>
-          <w:sz w:val="13"/>
-          <w:szCs w:val="13"/>
-        </w:rPr>
-      </w:pPr>
+      </w:r>
+      <w:r>
+        <w:rPr>
+          <w:rFonts w:asciiTheme="majorHAnsi" w:hAnsiTheme="majorHAnsi" w:cstheme="majorHAnsi"/>
+          <w:sz w:val="13"/>
+          <w:szCs w:val="13"/>
+        </w:rPr>
+        <w:t>'</w:t>
+      </w:r>
+      <w:proofErr w:type="spellStart"/>
+      <w:r>
+        <w:rPr>
+          <w:rFonts w:asciiTheme="majorHAnsi" w:hAnsiTheme="majorHAnsi" w:cstheme="majorHAnsi"/>
+          <w:sz w:val="13"/>
+          <w:szCs w:val="13"/>
+        </w:rPr>
+        <w:t>computeMeshFromScratch</w:t>
+      </w:r>
+      <w:proofErr w:type="spellEnd"/>
+      <w:r>
+        <w:rPr>
+          <w:rFonts w:asciiTheme="majorHAnsi" w:hAnsiTheme="majorHAnsi" w:cstheme="majorHAnsi"/>
+          <w:sz w:val="13"/>
+          <w:szCs w:val="13"/>
+        </w:rPr>
+        <w:t>' is not a recognized parameter. For a list of valid name-value pair arguments, see the documentation for this function.</w:t>
+      </w:r>
+    </w:p>
+    <w:p>
+      <w:pPr>
+        <w:rPr>
+          <w:rFonts w:asciiTheme="majorHAnsi" w:hAnsiTheme="majorHAnsi" w:cstheme="majorHAnsi"/>
+          <w:sz w:val="13"/>
+          <w:szCs w:val="13"/>
+        </w:rPr>
+      </w:pPr>
+    </w:p>
+    <w:p>
+      <w:pPr>
+        <w:rPr>
+          <w:rFonts w:asciiTheme="majorHAnsi" w:hAnsiTheme="majorHAnsi" w:cstheme="majorHAnsi"/>
+          <w:sz w:val="13"/>
+          <w:szCs w:val="13"/>
+        </w:rPr>
+      </w:pPr>
+      <w:r>
+        <w:rPr>
+          <w:rFonts w:asciiTheme="majorHAnsi" w:hAnsiTheme="majorHAnsi" w:cstheme="majorHAnsi"/>
+          <w:sz w:val="13"/>
+          <w:szCs w:val="13"/>
+        </w:rPr>
+        <w:tab/>
+      </w:r>
+      <w:r>
+        <w:rPr>
+          <w:rFonts w:asciiTheme="majorHAnsi" w:hAnsiTheme="majorHAnsi" w:cstheme="majorHAnsi"/>
+          <w:sz w:val="13"/>
+          <w:szCs w:val="13"/>
+        </w:rPr>
+        <w:t xml:space="preserve">Error in </w:t>
+      </w:r>
+      <w:proofErr w:type="spellStart"/>
+      <w:r>
+        <w:rPr>
+          <w:rFonts w:asciiTheme="majorHAnsi" w:hAnsiTheme="majorHAnsi" w:cstheme="majorHAnsi"/>
+          <w:sz w:val="13"/>
+          <w:szCs w:val="13"/>
+        </w:rPr>
+        <w:t>t_mRGClatticePrecompute</w:t>
+      </w:r>
+      <w:proofErr w:type="spellEnd"/>
+      <w:r>
+        <w:rPr>
+          <w:rFonts w:asciiTheme="majorHAnsi" w:hAnsiTheme="majorHAnsi" w:cstheme="majorHAnsi"/>
+          <w:sz w:val="13"/>
+          <w:szCs w:val="13"/>
+        </w:rPr>
+        <w:t xml:space="preserve"> (line 17)</w:t>
+      </w:r>
+    </w:p>
+    <w:p>
+      <w:pPr>
+        <w:rPr>
+          <w:rFonts w:asciiTheme="majorHAnsi" w:hAnsiTheme="majorHAnsi" w:cstheme="majorHAnsi"/>
+          <w:sz w:val="13"/>
+          <w:szCs w:val="13"/>
+        </w:rPr>
+      </w:pPr>
+      <w:r>
+        <w:rPr>
+          <w:rFonts w:asciiTheme="majorHAnsi" w:hAnsiTheme="majorHAnsi" w:cstheme="majorHAnsi"/>
+          <w:sz w:val="13"/>
+          <w:szCs w:val="13"/>
+        </w:rPr>
+        <w:tab/>
+      </w:r>
+      <w:proofErr w:type="spellStart"/>
+      <w:proofErr w:type="gramStart"/>
+      <w:r>
+        <w:rPr>
+          <w:rFonts w:asciiTheme="majorHAnsi" w:hAnsiTheme="majorHAnsi" w:cstheme="majorHAnsi"/>
+          <w:sz w:val="13"/>
+          <w:szCs w:val="13"/>
+        </w:rPr>
+        <w:t>mRGCMosaic</w:t>
+      </w:r>
+      <w:proofErr w:type="spellEnd"/>
+      <w:r>
+        <w:rPr>
+          <w:rFonts w:asciiTheme="majorHAnsi" w:hAnsiTheme="majorHAnsi" w:cstheme="majorHAnsi"/>
+          <w:sz w:val="13"/>
+          <w:szCs w:val="13"/>
+        </w:rPr>
+        <w:t>(</w:t>
+      </w:r>
+      <w:proofErr w:type="gramEnd"/>
+      <w:r>
+        <w:rPr>
+          <w:rFonts w:asciiTheme="majorHAnsi" w:hAnsiTheme="majorHAnsi" w:cstheme="majorHAnsi"/>
+          <w:sz w:val="13"/>
+          <w:szCs w:val="13"/>
+        </w:rPr>
+        <w:t>...</w:t>
+      </w:r>
+    </w:p>
+    <w:p>
+      <w:pPr>
+        <w:rPr>
+          <w:rFonts w:asciiTheme="majorHAnsi" w:hAnsiTheme="majorHAnsi" w:cstheme="majorHAnsi"/>
+          <w:sz w:val="13"/>
+          <w:szCs w:val="13"/>
+        </w:rPr>
+      </w:pPr>
+    </w:p>
+    <w:p>
+      <w:pPr>
+        <w:rPr>
+          <w:rFonts w:asciiTheme="majorHAnsi" w:hAnsiTheme="majorHAnsi" w:cstheme="majorHAnsi"/>
+          <w:sz w:val="13"/>
+          <w:szCs w:val="13"/>
+        </w:rPr>
+      </w:pPr>
+      <w:r>
+        <w:rPr>
+          <w:rFonts w:asciiTheme="majorHAnsi" w:hAnsiTheme="majorHAnsi" w:cstheme="majorHAnsi"/>
+          <w:sz w:val="13"/>
+          <w:szCs w:val="13"/>
+        </w:rPr>
+        <w:t>/Users/dhb/Documents/MATLAB/toolboxes/isetbio/tutorials/oisequences/t_oisCreate.m -- BROKEN!</w:t>
+      </w:r>
+    </w:p>
+    <w:p>
+      <w:pPr>
+        <w:rPr>
+          <w:rFonts w:asciiTheme="majorHAnsi" w:hAnsiTheme="majorHAnsi" w:cstheme="majorHAnsi"/>
+          <w:sz w:val="13"/>
+          <w:szCs w:val="13"/>
+        </w:rPr>
+      </w:pPr>
+      <w:r>
+        <w:rPr>
+          <w:rFonts w:asciiTheme="majorHAnsi" w:hAnsiTheme="majorHAnsi" w:cstheme="majorHAnsi"/>
+          <w:sz w:val="13"/>
+          <w:szCs w:val="13"/>
+        </w:rPr>
+        <w:tab/>
+        <w:t xml:space="preserve">@Brian, this looks like it's in your </w:t>
+      </w:r>
+      <w:proofErr w:type="spellStart"/>
+      <w:r>
+        <w:rPr>
+          <w:rFonts w:asciiTheme="majorHAnsi" w:hAnsiTheme="majorHAnsi" w:cstheme="majorHAnsi"/>
+          <w:sz w:val="13"/>
+          <w:szCs w:val="13"/>
+        </w:rPr>
+        <w:t>baliwick</w:t>
+      </w:r>
+      <w:proofErr w:type="spellEnd"/>
+      <w:r>
+        <w:rPr>
+          <w:rFonts w:asciiTheme="majorHAnsi" w:hAnsiTheme="majorHAnsi" w:cstheme="majorHAnsi"/>
+          <w:sz w:val="13"/>
+          <w:szCs w:val="13"/>
+        </w:rPr>
+        <w:t>.</w:t>
+      </w:r>
+    </w:p>
+    <w:p>
+      <w:pPr>
+        <w:rPr>
+          <w:rFonts w:asciiTheme="majorHAnsi" w:hAnsiTheme="majorHAnsi" w:cstheme="majorHAnsi"/>
+          <w:sz w:val="13"/>
+          <w:szCs w:val="13"/>
+        </w:rPr>
+      </w:pPr>
+    </w:p>
+    <w:p>
+      <w:pPr>
+        <w:rPr>
+          <w:rFonts w:asciiTheme="majorHAnsi" w:hAnsiTheme="majorHAnsi" w:cstheme="majorHAnsi"/>
+          <w:sz w:val="13"/>
+          <w:szCs w:val="13"/>
+        </w:rPr>
+      </w:pPr>
+      <w:r>
+        <w:rPr>
+          <w:rFonts w:asciiTheme="majorHAnsi" w:hAnsiTheme="majorHAnsi" w:cstheme="majorHAnsi"/>
+          <w:sz w:val="13"/>
+          <w:szCs w:val="13"/>
+        </w:rPr>
+        <w:tab/>
+        <w:t xml:space="preserve">This was dying because we didn't have </w:t>
+      </w:r>
+      <w:proofErr w:type="spellStart"/>
+      <w:r>
+        <w:rPr>
+          <w:rFonts w:asciiTheme="majorHAnsi" w:hAnsiTheme="majorHAnsi" w:cstheme="majorHAnsi"/>
+          <w:sz w:val="13"/>
+          <w:szCs w:val="13"/>
+        </w:rPr>
+        <w:t>sceneVernier</w:t>
+      </w:r>
+      <w:proofErr w:type="spellEnd"/>
+      <w:r>
+        <w:rPr>
+          <w:rFonts w:asciiTheme="majorHAnsi" w:hAnsiTheme="majorHAnsi" w:cstheme="majorHAnsi"/>
+          <w:sz w:val="13"/>
+          <w:szCs w:val="13"/>
+        </w:rPr>
+        <w:t xml:space="preserve"> in the </w:t>
+      </w:r>
+      <w:proofErr w:type="spellStart"/>
+      <w:r>
+        <w:rPr>
+          <w:rFonts w:asciiTheme="majorHAnsi" w:hAnsiTheme="majorHAnsi" w:cstheme="majorHAnsi"/>
+          <w:sz w:val="13"/>
+          <w:szCs w:val="13"/>
+        </w:rPr>
+        <w:t>ISETCam</w:t>
+      </w:r>
+      <w:proofErr w:type="spellEnd"/>
+      <w:r>
+        <w:rPr>
+          <w:rFonts w:asciiTheme="majorHAnsi" w:hAnsiTheme="majorHAnsi" w:cstheme="majorHAnsi"/>
+          <w:sz w:val="13"/>
+          <w:szCs w:val="13"/>
+        </w:rPr>
+        <w:t xml:space="preserve"> branch.  I </w:t>
+      </w:r>
+      <w:proofErr w:type="gramStart"/>
+      <w:r>
+        <w:rPr>
+          <w:rFonts w:asciiTheme="majorHAnsi" w:hAnsiTheme="majorHAnsi" w:cstheme="majorHAnsi"/>
+          <w:sz w:val="13"/>
+          <w:szCs w:val="13"/>
+        </w:rPr>
+        <w:t>moved</w:t>
+      </w:r>
+      <w:proofErr w:type="gramEnd"/>
     </w:p>
     <w:p>
       <w:pPr>
@@ -1819,353 +1965,6 @@
           <w:szCs w:val="13"/>
         </w:rPr>
         <w:lastRenderedPageBreak/>
-        <w:tab/>
-      </w:r>
-      <w:r>
-        <w:rPr>
-          <w:rFonts w:asciiTheme="majorHAnsi" w:hAnsiTheme="majorHAnsi" w:cstheme="majorHAnsi"/>
-          <w:sz w:val="13"/>
-          <w:szCs w:val="13"/>
-        </w:rPr>
-        <w:t xml:space="preserve">&gt;&gt; </w:t>
-      </w:r>
-      <w:proofErr w:type="spellStart"/>
-      <w:r>
-        <w:rPr>
-          <w:rFonts w:asciiTheme="majorHAnsi" w:hAnsiTheme="majorHAnsi" w:cstheme="majorHAnsi"/>
-          <w:sz w:val="13"/>
-          <w:szCs w:val="13"/>
-        </w:rPr>
-        <w:t>t_mRGClatticePrecompute</w:t>
-      </w:r>
-      <w:proofErr w:type="spellEnd"/>
-    </w:p>
-    <w:p>
-      <w:pPr>
-        <w:rPr>
-          <w:rFonts w:asciiTheme="majorHAnsi" w:hAnsiTheme="majorHAnsi" w:cstheme="majorHAnsi"/>
-          <w:sz w:val="13"/>
-          <w:szCs w:val="13"/>
-        </w:rPr>
-      </w:pPr>
-      <w:r>
-        <w:rPr>
-          <w:rFonts w:asciiTheme="majorHAnsi" w:hAnsiTheme="majorHAnsi" w:cstheme="majorHAnsi"/>
-          <w:sz w:val="13"/>
-          <w:szCs w:val="13"/>
-        </w:rPr>
-        <w:tab/>
-      </w:r>
-      <w:r>
-        <w:rPr>
-          <w:rFonts w:asciiTheme="majorHAnsi" w:hAnsiTheme="majorHAnsi" w:cstheme="majorHAnsi"/>
-          <w:sz w:val="13"/>
-          <w:szCs w:val="13"/>
-        </w:rPr>
-        <w:t xml:space="preserve">Error using </w:t>
-      </w:r>
-      <w:proofErr w:type="spellStart"/>
-      <w:proofErr w:type="gramStart"/>
-      <w:r>
-        <w:rPr>
-          <w:rFonts w:asciiTheme="majorHAnsi" w:hAnsiTheme="majorHAnsi" w:cstheme="majorHAnsi"/>
-          <w:sz w:val="13"/>
-          <w:szCs w:val="13"/>
-        </w:rPr>
-        <w:t>mRGCMosaic</w:t>
-      </w:r>
-      <w:proofErr w:type="spellEnd"/>
-      <w:proofErr w:type="gramEnd"/>
-    </w:p>
-    <w:p>
-      <w:pPr>
-        <w:rPr>
-          <w:rFonts w:asciiTheme="majorHAnsi" w:hAnsiTheme="majorHAnsi" w:cstheme="majorHAnsi"/>
-          <w:sz w:val="13"/>
-          <w:szCs w:val="13"/>
-        </w:rPr>
-      </w:pPr>
-      <w:r>
-        <w:rPr>
-          <w:rFonts w:asciiTheme="majorHAnsi" w:hAnsiTheme="majorHAnsi" w:cstheme="majorHAnsi"/>
-          <w:sz w:val="13"/>
-          <w:szCs w:val="13"/>
-        </w:rPr>
-        <w:tab/>
-      </w:r>
-      <w:r>
-        <w:rPr>
-          <w:rFonts w:asciiTheme="majorHAnsi" w:hAnsiTheme="majorHAnsi" w:cstheme="majorHAnsi"/>
-          <w:sz w:val="13"/>
-          <w:szCs w:val="13"/>
-        </w:rPr>
-        <w:t>'</w:t>
-      </w:r>
-      <w:proofErr w:type="spellStart"/>
-      <w:r>
-        <w:rPr>
-          <w:rFonts w:asciiTheme="majorHAnsi" w:hAnsiTheme="majorHAnsi" w:cstheme="majorHAnsi"/>
-          <w:sz w:val="13"/>
-          <w:szCs w:val="13"/>
-        </w:rPr>
-        <w:t>computeMeshFromScratch</w:t>
-      </w:r>
-      <w:proofErr w:type="spellEnd"/>
-      <w:r>
-        <w:rPr>
-          <w:rFonts w:asciiTheme="majorHAnsi" w:hAnsiTheme="majorHAnsi" w:cstheme="majorHAnsi"/>
-          <w:sz w:val="13"/>
-          <w:szCs w:val="13"/>
-        </w:rPr>
-        <w:t>' is not a recognized parameter. For a list of valid name-value pair arguments, see the documentation for this function.</w:t>
-      </w:r>
-    </w:p>
-    <w:p>
-      <w:pPr>
-        <w:rPr>
-          <w:rFonts w:asciiTheme="majorHAnsi" w:hAnsiTheme="majorHAnsi" w:cstheme="majorHAnsi"/>
-          <w:sz w:val="13"/>
-          <w:szCs w:val="13"/>
-        </w:rPr>
-      </w:pPr>
-    </w:p>
-    <w:p>
-      <w:pPr>
-        <w:rPr>
-          <w:rFonts w:asciiTheme="majorHAnsi" w:hAnsiTheme="majorHAnsi" w:cstheme="majorHAnsi"/>
-          <w:sz w:val="13"/>
-          <w:szCs w:val="13"/>
-        </w:rPr>
-      </w:pPr>
-      <w:r>
-        <w:rPr>
-          <w:rFonts w:asciiTheme="majorHAnsi" w:hAnsiTheme="majorHAnsi" w:cstheme="majorHAnsi"/>
-          <w:sz w:val="13"/>
-          <w:szCs w:val="13"/>
-        </w:rPr>
-        <w:tab/>
-      </w:r>
-      <w:r>
-        <w:rPr>
-          <w:rFonts w:asciiTheme="majorHAnsi" w:hAnsiTheme="majorHAnsi" w:cstheme="majorHAnsi"/>
-          <w:sz w:val="13"/>
-          <w:szCs w:val="13"/>
-        </w:rPr>
-        <w:t xml:space="preserve">Error in </w:t>
-      </w:r>
-      <w:proofErr w:type="spellStart"/>
-      <w:r>
-        <w:rPr>
-          <w:rFonts w:asciiTheme="majorHAnsi" w:hAnsiTheme="majorHAnsi" w:cstheme="majorHAnsi"/>
-          <w:sz w:val="13"/>
-          <w:szCs w:val="13"/>
-        </w:rPr>
-        <w:t>t_mRGClatticePrecompute</w:t>
-      </w:r>
-      <w:proofErr w:type="spellEnd"/>
-      <w:r>
-        <w:rPr>
-          <w:rFonts w:asciiTheme="majorHAnsi" w:hAnsiTheme="majorHAnsi" w:cstheme="majorHAnsi"/>
-          <w:sz w:val="13"/>
-          <w:szCs w:val="13"/>
-        </w:rPr>
-        <w:t xml:space="preserve"> (line 17)</w:t>
-      </w:r>
-    </w:p>
-    <w:p>
-      <w:pPr>
-        <w:rPr>
-          <w:rFonts w:asciiTheme="majorHAnsi" w:hAnsiTheme="majorHAnsi" w:cstheme="majorHAnsi"/>
-          <w:sz w:val="13"/>
-          <w:szCs w:val="13"/>
-        </w:rPr>
-      </w:pPr>
-      <w:r>
-        <w:rPr>
-          <w:rFonts w:asciiTheme="majorHAnsi" w:hAnsiTheme="majorHAnsi" w:cstheme="majorHAnsi"/>
-          <w:sz w:val="13"/>
-          <w:szCs w:val="13"/>
-        </w:rPr>
-        <w:tab/>
-      </w:r>
-      <w:proofErr w:type="spellStart"/>
-      <w:proofErr w:type="gramStart"/>
-      <w:r>
-        <w:rPr>
-          <w:rFonts w:asciiTheme="majorHAnsi" w:hAnsiTheme="majorHAnsi" w:cstheme="majorHAnsi"/>
-          <w:sz w:val="13"/>
-          <w:szCs w:val="13"/>
-        </w:rPr>
-        <w:t>mRGCMosaic</w:t>
-      </w:r>
-      <w:proofErr w:type="spellEnd"/>
-      <w:r>
-        <w:rPr>
-          <w:rFonts w:asciiTheme="majorHAnsi" w:hAnsiTheme="majorHAnsi" w:cstheme="majorHAnsi"/>
-          <w:sz w:val="13"/>
-          <w:szCs w:val="13"/>
-        </w:rPr>
-        <w:t>(</w:t>
-      </w:r>
-      <w:proofErr w:type="gramEnd"/>
-      <w:r>
-        <w:rPr>
-          <w:rFonts w:asciiTheme="majorHAnsi" w:hAnsiTheme="majorHAnsi" w:cstheme="majorHAnsi"/>
-          <w:sz w:val="13"/>
-          <w:szCs w:val="13"/>
-        </w:rPr>
-        <w:t>...</w:t>
-      </w:r>
-    </w:p>
-    <w:p>
-      <w:pPr>
-        <w:rPr>
-          <w:rFonts w:asciiTheme="majorHAnsi" w:hAnsiTheme="majorHAnsi" w:cstheme="majorHAnsi"/>
-          <w:sz w:val="13"/>
-          <w:szCs w:val="13"/>
-        </w:rPr>
-      </w:pPr>
-    </w:p>
-    <w:p>
-      <w:pPr>
-        <w:rPr>
-          <w:rFonts w:asciiTheme="majorHAnsi" w:hAnsiTheme="majorHAnsi" w:cstheme="majorHAnsi"/>
-          <w:sz w:val="13"/>
-          <w:szCs w:val="13"/>
-        </w:rPr>
-      </w:pPr>
-      <w:r>
-        <w:rPr>
-          <w:rFonts w:asciiTheme="majorHAnsi" w:hAnsiTheme="majorHAnsi" w:cstheme="majorHAnsi"/>
-          <w:sz w:val="13"/>
-          <w:szCs w:val="13"/>
-        </w:rPr>
-        <w:t>/Users/dhb/Documents/MATLAB/toolboxes/isetbio/tutorials/oisequences/t_oisCreate.m -- BROKEN!</w:t>
-      </w:r>
-    </w:p>
-    <w:p>
-      <w:pPr>
-        <w:rPr>
-          <w:rFonts w:asciiTheme="majorHAnsi" w:hAnsiTheme="majorHAnsi" w:cstheme="majorHAnsi"/>
-          <w:sz w:val="13"/>
-          <w:szCs w:val="13"/>
-        </w:rPr>
-      </w:pPr>
-      <w:r>
-        <w:rPr>
-          <w:rFonts w:asciiTheme="majorHAnsi" w:hAnsiTheme="majorHAnsi" w:cstheme="majorHAnsi"/>
-          <w:sz w:val="13"/>
-          <w:szCs w:val="13"/>
-        </w:rPr>
-        <w:tab/>
-        <w:t xml:space="preserve">@Brian, this looks like it's in your </w:t>
-      </w:r>
-      <w:proofErr w:type="spellStart"/>
-      <w:r>
-        <w:rPr>
-          <w:rFonts w:asciiTheme="majorHAnsi" w:hAnsiTheme="majorHAnsi" w:cstheme="majorHAnsi"/>
-          <w:sz w:val="13"/>
-          <w:szCs w:val="13"/>
-        </w:rPr>
-        <w:t>baliwick</w:t>
-      </w:r>
-      <w:proofErr w:type="spellEnd"/>
-      <w:r>
-        <w:rPr>
-          <w:rFonts w:asciiTheme="majorHAnsi" w:hAnsiTheme="majorHAnsi" w:cstheme="majorHAnsi"/>
-          <w:sz w:val="13"/>
-          <w:szCs w:val="13"/>
-        </w:rPr>
-        <w:t>.</w:t>
-      </w:r>
-    </w:p>
-    <w:p>
-      <w:pPr>
-        <w:rPr>
-          <w:rFonts w:asciiTheme="majorHAnsi" w:hAnsiTheme="majorHAnsi" w:cstheme="majorHAnsi"/>
-          <w:sz w:val="13"/>
-          <w:szCs w:val="13"/>
-        </w:rPr>
-      </w:pPr>
-    </w:p>
-    <w:p>
-      <w:pPr>
-        <w:rPr>
-          <w:rFonts w:asciiTheme="majorHAnsi" w:hAnsiTheme="majorHAnsi" w:cstheme="majorHAnsi"/>
-          <w:sz w:val="13"/>
-          <w:szCs w:val="13"/>
-        </w:rPr>
-      </w:pPr>
-      <w:r>
-        <w:rPr>
-          <w:rFonts w:asciiTheme="majorHAnsi" w:hAnsiTheme="majorHAnsi" w:cstheme="majorHAnsi"/>
-          <w:sz w:val="13"/>
-          <w:szCs w:val="13"/>
-        </w:rPr>
-        <w:tab/>
-        <w:t xml:space="preserve">This was dying because we didn't have </w:t>
-      </w:r>
-      <w:proofErr w:type="spellStart"/>
-      <w:r>
-        <w:rPr>
-          <w:rFonts w:asciiTheme="majorHAnsi" w:hAnsiTheme="majorHAnsi" w:cstheme="majorHAnsi"/>
-          <w:sz w:val="13"/>
-          <w:szCs w:val="13"/>
-        </w:rPr>
-        <w:t>sceneVernier</w:t>
-      </w:r>
-      <w:proofErr w:type="spellEnd"/>
-      <w:r>
-        <w:rPr>
-          <w:rFonts w:asciiTheme="majorHAnsi" w:hAnsiTheme="majorHAnsi" w:cstheme="majorHAnsi"/>
-          <w:sz w:val="13"/>
-          <w:szCs w:val="13"/>
-        </w:rPr>
-        <w:t xml:space="preserve"> in the </w:t>
-      </w:r>
-      <w:proofErr w:type="spellStart"/>
-      <w:r>
-        <w:rPr>
-          <w:rFonts w:asciiTheme="majorHAnsi" w:hAnsiTheme="majorHAnsi" w:cstheme="majorHAnsi"/>
-          <w:sz w:val="13"/>
-          <w:szCs w:val="13"/>
-        </w:rPr>
-        <w:t>ISETCam</w:t>
-      </w:r>
-      <w:proofErr w:type="spellEnd"/>
-      <w:r>
-        <w:rPr>
-          <w:rFonts w:asciiTheme="majorHAnsi" w:hAnsiTheme="majorHAnsi" w:cstheme="majorHAnsi"/>
-          <w:sz w:val="13"/>
-          <w:szCs w:val="13"/>
-        </w:rPr>
-        <w:t xml:space="preserve"> branch.  I </w:t>
-      </w:r>
-      <w:proofErr w:type="gramStart"/>
-      <w:r>
-        <w:rPr>
-          <w:rFonts w:asciiTheme="majorHAnsi" w:hAnsiTheme="majorHAnsi" w:cstheme="majorHAnsi"/>
-          <w:sz w:val="13"/>
-          <w:szCs w:val="13"/>
-        </w:rPr>
-        <w:t>moved</w:t>
-      </w:r>
-      <w:proofErr w:type="gramEnd"/>
-    </w:p>
-    <w:p>
-      <w:pPr>
-        <w:rPr>
-          <w:rFonts w:asciiTheme="majorHAnsi" w:hAnsiTheme="majorHAnsi" w:cstheme="majorHAnsi"/>
-          <w:sz w:val="13"/>
-          <w:szCs w:val="13"/>
-        </w:rPr>
-      </w:pPr>
-      <w:r>
-        <w:rPr>
-          <w:rFonts w:asciiTheme="majorHAnsi" w:hAnsiTheme="majorHAnsi" w:cstheme="majorHAnsi"/>
-          <w:sz w:val="13"/>
-          <w:szCs w:val="13"/>
-        </w:rPr>
         <w:tab/>
         <w:t xml:space="preserve">that and some other scene utilities in.  Now it is dying on the actual call to </w:t>
       </w:r>
@@ -4241,7 +4040,6 @@
           <w:sz w:val="15"/>
           <w:szCs w:val="15"/>
         </w:rPr>
-        <w:lastRenderedPageBreak/>
         <w:t xml:space="preserve">/Users/dhb/Documents/MATLAB/toolboxes/isetbio/tutorials/recipes/t_generateConeSpecificStimuli.m </w:t>
       </w:r>
       <w:r>

</xml_diff>

<commit_message>
Another tutorial is fixed.
</commit_message>
<xml_diff>
--- a/zzISETBioTutorialsStatuis.docx
+++ b/zzISETBioTutorialsStatuis.docx
@@ -25,7 +25,25 @@
           <w:sz w:val="13"/>
           <w:szCs w:val="13"/>
         </w:rPr>
-        <w:t xml:space="preserve"> highlighted in yellow means I've pointed Nicolas to these particular ones.</w:t>
+        <w:t xml:space="preserve"> highlighted in yellow means I've pointed Nicolas to these </w:t>
+      </w:r>
+      <w:proofErr w:type="gramStart"/>
+      <w:r>
+        <w:rPr>
+          <w:rFonts w:asciiTheme="majorHAnsi" w:hAnsiTheme="majorHAnsi" w:cstheme="majorHAnsi"/>
+          <w:sz w:val="13"/>
+          <w:szCs w:val="13"/>
+        </w:rPr>
+        <w:t>particular ones</w:t>
+      </w:r>
+      <w:proofErr w:type="gramEnd"/>
+      <w:r>
+        <w:rPr>
+          <w:rFonts w:asciiTheme="majorHAnsi" w:hAnsiTheme="majorHAnsi" w:cstheme="majorHAnsi"/>
+          <w:sz w:val="13"/>
+          <w:szCs w:val="13"/>
+        </w:rPr>
+        <w:t>.</w:t>
       </w:r>
     </w:p>
     <w:p>
@@ -94,7 +112,43 @@
           <w:sz w:val="13"/>
           <w:szCs w:val="13"/>
         </w:rPr>
-        <w:t>Need to think about wvfCompute and LCA, as well as rng state, as per email exchange.</w:t>
+        <w:t xml:space="preserve">Need to think about </w:t>
+      </w:r>
+      <w:proofErr w:type="spellStart"/>
+      <w:r>
+        <w:rPr>
+          <w:rFonts w:asciiTheme="majorHAnsi" w:hAnsiTheme="majorHAnsi" w:cstheme="majorHAnsi"/>
+          <w:sz w:val="13"/>
+          <w:szCs w:val="13"/>
+        </w:rPr>
+        <w:t>wvfCompute</w:t>
+      </w:r>
+      <w:proofErr w:type="spellEnd"/>
+      <w:r>
+        <w:rPr>
+          <w:rFonts w:asciiTheme="majorHAnsi" w:hAnsiTheme="majorHAnsi" w:cstheme="majorHAnsi"/>
+          <w:sz w:val="13"/>
+          <w:szCs w:val="13"/>
+        </w:rPr>
+        <w:t xml:space="preserve"> and LCA, as well as </w:t>
+      </w:r>
+      <w:proofErr w:type="spellStart"/>
+      <w:r>
+        <w:rPr>
+          <w:rFonts w:asciiTheme="majorHAnsi" w:hAnsiTheme="majorHAnsi" w:cstheme="majorHAnsi"/>
+          <w:sz w:val="13"/>
+          <w:szCs w:val="13"/>
+        </w:rPr>
+        <w:t>rng</w:t>
+      </w:r>
+      <w:proofErr w:type="spellEnd"/>
+      <w:r>
+        <w:rPr>
+          <w:rFonts w:asciiTheme="majorHAnsi" w:hAnsiTheme="majorHAnsi" w:cstheme="majorHAnsi"/>
+          <w:sz w:val="13"/>
+          <w:szCs w:val="13"/>
+        </w:rPr>
+        <w:t xml:space="preserve"> state, as per email exchange.</w:t>
       </w:r>
     </w:p>
     <w:p>
@@ -198,7 +252,42 @@
           <w:szCs w:val="13"/>
         </w:rPr>
         <w:tab/>
-        <w:t>isettools/ganglioncells/demos</w:t>
+      </w:r>
+      <w:proofErr w:type="spellStart"/>
+      <w:r>
+        <w:rPr>
+          <w:rFonts w:asciiTheme="majorHAnsi" w:hAnsiTheme="majorHAnsi" w:cstheme="majorHAnsi"/>
+          <w:sz w:val="13"/>
+          <w:szCs w:val="13"/>
+        </w:rPr>
+        <w:t>isettools</w:t>
+      </w:r>
+      <w:proofErr w:type="spellEnd"/>
+      <w:r>
+        <w:rPr>
+          <w:rFonts w:asciiTheme="majorHAnsi" w:hAnsiTheme="majorHAnsi" w:cstheme="majorHAnsi"/>
+          <w:sz w:val="13"/>
+          <w:szCs w:val="13"/>
+        </w:rPr>
+        <w:t>/</w:t>
+      </w:r>
+      <w:proofErr w:type="spellStart"/>
+      <w:r>
+        <w:rPr>
+          <w:rFonts w:asciiTheme="majorHAnsi" w:hAnsiTheme="majorHAnsi" w:cstheme="majorHAnsi"/>
+          <w:sz w:val="13"/>
+          <w:szCs w:val="13"/>
+        </w:rPr>
+        <w:t>ganglioncells</w:t>
+      </w:r>
+      <w:proofErr w:type="spellEnd"/>
+      <w:r>
+        <w:rPr>
+          <w:rFonts w:asciiTheme="majorHAnsi" w:hAnsiTheme="majorHAnsi" w:cstheme="majorHAnsi"/>
+          <w:sz w:val="13"/>
+          <w:szCs w:val="13"/>
+        </w:rPr>
+        <w:t>/demos</w:t>
       </w:r>
     </w:p>
     <w:p>
@@ -311,25 +400,79 @@
           <w:szCs w:val="13"/>
         </w:rPr>
         <w:tab/>
-        <w:t xml:space="preserve">I fixed this so it runs by updating 'show' -&gt; 'plottype' in the call to the window method of coneMosaicRect.  But, </w:t>
-      </w:r>
-    </w:p>
-    <w:p>
-      <w:pPr>
-        <w:rPr>
-          <w:rFonts w:asciiTheme="majorHAnsi" w:hAnsiTheme="majorHAnsi" w:cstheme="majorHAnsi"/>
-          <w:sz w:val="13"/>
-          <w:szCs w:val="13"/>
-        </w:rPr>
-      </w:pPr>
-      <w:r>
-        <w:rPr>
-          <w:rFonts w:asciiTheme="majorHAnsi" w:hAnsiTheme="majorHAnsi" w:cstheme="majorHAnsi"/>
-          <w:sz w:val="13"/>
-          <w:szCs w:val="13"/>
-        </w:rPr>
-        <w:tab/>
-        <w:t>if you run it to the end it produces a strange plot that looks like this:</w:t>
+        <w:t>I fixed this so it runs by updating 'show' -&gt; '</w:t>
+      </w:r>
+      <w:proofErr w:type="spellStart"/>
+      <w:r>
+        <w:rPr>
+          <w:rFonts w:asciiTheme="majorHAnsi" w:hAnsiTheme="majorHAnsi" w:cstheme="majorHAnsi"/>
+          <w:sz w:val="13"/>
+          <w:szCs w:val="13"/>
+        </w:rPr>
+        <w:t>plottype</w:t>
+      </w:r>
+      <w:proofErr w:type="spellEnd"/>
+      <w:r>
+        <w:rPr>
+          <w:rFonts w:asciiTheme="majorHAnsi" w:hAnsiTheme="majorHAnsi" w:cstheme="majorHAnsi"/>
+          <w:sz w:val="13"/>
+          <w:szCs w:val="13"/>
+        </w:rPr>
+        <w:t xml:space="preserve">' in the call to the window method of </w:t>
+      </w:r>
+      <w:proofErr w:type="spellStart"/>
+      <w:r>
+        <w:rPr>
+          <w:rFonts w:asciiTheme="majorHAnsi" w:hAnsiTheme="majorHAnsi" w:cstheme="majorHAnsi"/>
+          <w:sz w:val="13"/>
+          <w:szCs w:val="13"/>
+        </w:rPr>
+        <w:t>coneMosaicRect</w:t>
+      </w:r>
+      <w:proofErr w:type="spellEnd"/>
+      <w:r>
+        <w:rPr>
+          <w:rFonts w:asciiTheme="majorHAnsi" w:hAnsiTheme="majorHAnsi" w:cstheme="majorHAnsi"/>
+          <w:sz w:val="13"/>
+          <w:szCs w:val="13"/>
+        </w:rPr>
+        <w:t xml:space="preserve">.  But, </w:t>
+      </w:r>
+    </w:p>
+    <w:p>
+      <w:pPr>
+        <w:rPr>
+          <w:rFonts w:asciiTheme="majorHAnsi" w:hAnsiTheme="majorHAnsi" w:cstheme="majorHAnsi"/>
+          <w:sz w:val="13"/>
+          <w:szCs w:val="13"/>
+        </w:rPr>
+      </w:pPr>
+      <w:r>
+        <w:rPr>
+          <w:rFonts w:asciiTheme="majorHAnsi" w:hAnsiTheme="majorHAnsi" w:cstheme="majorHAnsi"/>
+          <w:sz w:val="13"/>
+          <w:szCs w:val="13"/>
+        </w:rPr>
+        <w:tab/>
+        <w:t xml:space="preserve">if you run it to the </w:t>
+      </w:r>
+      <w:proofErr w:type="gramStart"/>
+      <w:r>
+        <w:rPr>
+          <w:rFonts w:asciiTheme="majorHAnsi" w:hAnsiTheme="majorHAnsi" w:cstheme="majorHAnsi"/>
+          <w:sz w:val="13"/>
+          <w:szCs w:val="13"/>
+        </w:rPr>
+        <w:t>end</w:t>
+      </w:r>
+      <w:proofErr w:type="gramEnd"/>
+      <w:r>
+        <w:rPr>
+          <w:rFonts w:asciiTheme="majorHAnsi" w:hAnsiTheme="majorHAnsi" w:cstheme="majorHAnsi"/>
+          <w:sz w:val="13"/>
+          <w:szCs w:val="13"/>
+        </w:rPr>
+        <w:t xml:space="preserve"> it produces a strange plot that looks like this:</w:t>
       </w:r>
     </w:p>
     <w:p>
@@ -465,8 +608,18 @@
           <w:sz w:val="13"/>
           <w:szCs w:val="13"/>
         </w:rPr>
-        <w:t>, we need to keep enough of the hex mosaic method do generate a hexagonal lattice for cMosaic</w:t>
-      </w:r>
+        <w:t xml:space="preserve">, we need to keep enough of the hex mosaic method do generate a hexagonal lattice for </w:t>
+      </w:r>
+      <w:proofErr w:type="spellStart"/>
+      <w:r>
+        <w:rPr>
+          <w:rFonts w:asciiTheme="majorHAnsi" w:hAnsiTheme="majorHAnsi" w:cstheme="majorHAnsi"/>
+          <w:sz w:val="13"/>
+          <w:szCs w:val="13"/>
+        </w:rPr>
+        <w:t>cMosaic</w:t>
+      </w:r>
+      <w:proofErr w:type="spellEnd"/>
       <w:r>
         <w:rPr>
           <w:rFonts w:asciiTheme="majorHAnsi" w:hAnsiTheme="majorHAnsi" w:cstheme="majorHAnsi"/>
@@ -518,43 +671,116 @@
           <w:szCs w:val="13"/>
         </w:rPr>
         <w:tab/>
-        <w:t>This is a tree shrew related tutorial.  It was calling a function coneMosaicTreeShreeCreate, which fails because</w:t>
-      </w:r>
-    </w:p>
-    <w:p>
-      <w:pPr>
-        <w:rPr>
-          <w:rFonts w:asciiTheme="majorHAnsi" w:hAnsiTheme="majorHAnsi" w:cstheme="majorHAnsi"/>
-          <w:sz w:val="13"/>
-          <w:szCs w:val="13"/>
-        </w:rPr>
-      </w:pPr>
-      <w:r>
-        <w:rPr>
-          <w:rFonts w:asciiTheme="majorHAnsi" w:hAnsiTheme="majorHAnsi" w:cstheme="majorHAnsi"/>
-          <w:sz w:val="13"/>
-          <w:szCs w:val="13"/>
-        </w:rPr>
-        <w:tab/>
-        <w:t>we no longer have a cone mosaic. I switched to cMosaicTreeShrewCreate, but that fails because it also calls</w:t>
-      </w:r>
-    </w:p>
-    <w:p>
-      <w:pPr>
-        <w:rPr>
-          <w:rFonts w:asciiTheme="majorHAnsi" w:hAnsiTheme="majorHAnsi" w:cstheme="majorHAnsi"/>
-          <w:sz w:val="13"/>
-          <w:szCs w:val="13"/>
-        </w:rPr>
-      </w:pPr>
-      <w:r>
-        <w:rPr>
-          <w:rFonts w:asciiTheme="majorHAnsi" w:hAnsiTheme="majorHAnsi" w:cstheme="majorHAnsi"/>
-          <w:sz w:val="13"/>
-          <w:szCs w:val="13"/>
-        </w:rPr>
-        <w:tab/>
-        <w:t>coneMosaicHex.  It looks like this is to get cone positions.  We need to remove this dependence.</w:t>
+        <w:t xml:space="preserve">This is a tree shrew related tutorial.  It was calling a function </w:t>
+      </w:r>
+      <w:proofErr w:type="spellStart"/>
+      <w:r>
+        <w:rPr>
+          <w:rFonts w:asciiTheme="majorHAnsi" w:hAnsiTheme="majorHAnsi" w:cstheme="majorHAnsi"/>
+          <w:sz w:val="13"/>
+          <w:szCs w:val="13"/>
+        </w:rPr>
+        <w:t>coneMosaicTreeShreeCreate</w:t>
+      </w:r>
+      <w:proofErr w:type="spellEnd"/>
+      <w:r>
+        <w:rPr>
+          <w:rFonts w:asciiTheme="majorHAnsi" w:hAnsiTheme="majorHAnsi" w:cstheme="majorHAnsi"/>
+          <w:sz w:val="13"/>
+          <w:szCs w:val="13"/>
+        </w:rPr>
+        <w:t xml:space="preserve">, which fails </w:t>
+      </w:r>
+      <w:proofErr w:type="gramStart"/>
+      <w:r>
+        <w:rPr>
+          <w:rFonts w:asciiTheme="majorHAnsi" w:hAnsiTheme="majorHAnsi" w:cstheme="majorHAnsi"/>
+          <w:sz w:val="13"/>
+          <w:szCs w:val="13"/>
+        </w:rPr>
+        <w:t>because</w:t>
+      </w:r>
+      <w:proofErr w:type="gramEnd"/>
+    </w:p>
+    <w:p>
+      <w:pPr>
+        <w:rPr>
+          <w:rFonts w:asciiTheme="majorHAnsi" w:hAnsiTheme="majorHAnsi" w:cstheme="majorHAnsi"/>
+          <w:sz w:val="13"/>
+          <w:szCs w:val="13"/>
+        </w:rPr>
+      </w:pPr>
+      <w:r>
+        <w:rPr>
+          <w:rFonts w:asciiTheme="majorHAnsi" w:hAnsiTheme="majorHAnsi" w:cstheme="majorHAnsi"/>
+          <w:sz w:val="13"/>
+          <w:szCs w:val="13"/>
+        </w:rPr>
+        <w:tab/>
+        <w:t xml:space="preserve">we no longer have a cone mosaic. I switched to </w:t>
+      </w:r>
+      <w:proofErr w:type="spellStart"/>
+      <w:r>
+        <w:rPr>
+          <w:rFonts w:asciiTheme="majorHAnsi" w:hAnsiTheme="majorHAnsi" w:cstheme="majorHAnsi"/>
+          <w:sz w:val="13"/>
+          <w:szCs w:val="13"/>
+        </w:rPr>
+        <w:t>cMosaicTreeShrewCreate</w:t>
+      </w:r>
+      <w:proofErr w:type="spellEnd"/>
+      <w:r>
+        <w:rPr>
+          <w:rFonts w:asciiTheme="majorHAnsi" w:hAnsiTheme="majorHAnsi" w:cstheme="majorHAnsi"/>
+          <w:sz w:val="13"/>
+          <w:szCs w:val="13"/>
+        </w:rPr>
+        <w:t xml:space="preserve">, but that fails because it also </w:t>
+      </w:r>
+      <w:proofErr w:type="gramStart"/>
+      <w:r>
+        <w:rPr>
+          <w:rFonts w:asciiTheme="majorHAnsi" w:hAnsiTheme="majorHAnsi" w:cstheme="majorHAnsi"/>
+          <w:sz w:val="13"/>
+          <w:szCs w:val="13"/>
+        </w:rPr>
+        <w:t>calls</w:t>
+      </w:r>
+      <w:proofErr w:type="gramEnd"/>
+    </w:p>
+    <w:p>
+      <w:pPr>
+        <w:rPr>
+          <w:rFonts w:asciiTheme="majorHAnsi" w:hAnsiTheme="majorHAnsi" w:cstheme="majorHAnsi"/>
+          <w:sz w:val="13"/>
+          <w:szCs w:val="13"/>
+        </w:rPr>
+      </w:pPr>
+      <w:r>
+        <w:rPr>
+          <w:rFonts w:asciiTheme="majorHAnsi" w:hAnsiTheme="majorHAnsi" w:cstheme="majorHAnsi"/>
+          <w:sz w:val="13"/>
+          <w:szCs w:val="13"/>
+        </w:rPr>
+        <w:tab/>
+      </w:r>
+      <w:proofErr w:type="spellStart"/>
+      <w:r>
+        <w:rPr>
+          <w:rFonts w:asciiTheme="majorHAnsi" w:hAnsiTheme="majorHAnsi" w:cstheme="majorHAnsi"/>
+          <w:sz w:val="13"/>
+          <w:szCs w:val="13"/>
+        </w:rPr>
+        <w:t>coneMosaicHex</w:t>
+      </w:r>
+      <w:proofErr w:type="spellEnd"/>
+      <w:r>
+        <w:rPr>
+          <w:rFonts w:asciiTheme="majorHAnsi" w:hAnsiTheme="majorHAnsi" w:cstheme="majorHAnsi"/>
+          <w:sz w:val="13"/>
+          <w:szCs w:val="13"/>
+        </w:rPr>
+        <w:t>.  It looks like this is to get cone positions.  We need to remove this dependence.</w:t>
       </w:r>
     </w:p>
     <w:p>
@@ -615,7 +841,43 @@
           <w:szCs w:val="13"/>
         </w:rPr>
         <w:tab/>
-        <w:t>This one is broken because it loads a precomputed coneMosaicHex.  Need to convert to cMosaic.</w:t>
+        <w:t xml:space="preserve">This one is broken because it loads a precomputed </w:t>
+      </w:r>
+      <w:proofErr w:type="spellStart"/>
+      <w:r>
+        <w:rPr>
+          <w:rFonts w:asciiTheme="majorHAnsi" w:hAnsiTheme="majorHAnsi" w:cstheme="majorHAnsi"/>
+          <w:sz w:val="13"/>
+          <w:szCs w:val="13"/>
+        </w:rPr>
+        <w:t>coneMosaicHex</w:t>
+      </w:r>
+      <w:proofErr w:type="spellEnd"/>
+      <w:r>
+        <w:rPr>
+          <w:rFonts w:asciiTheme="majorHAnsi" w:hAnsiTheme="majorHAnsi" w:cstheme="majorHAnsi"/>
+          <w:sz w:val="13"/>
+          <w:szCs w:val="13"/>
+        </w:rPr>
+        <w:t xml:space="preserve">.  Need to convert to </w:t>
+      </w:r>
+      <w:proofErr w:type="spellStart"/>
+      <w:r>
+        <w:rPr>
+          <w:rFonts w:asciiTheme="majorHAnsi" w:hAnsiTheme="majorHAnsi" w:cstheme="majorHAnsi"/>
+          <w:sz w:val="13"/>
+          <w:szCs w:val="13"/>
+        </w:rPr>
+        <w:t>cMosaic</w:t>
+      </w:r>
+      <w:proofErr w:type="spellEnd"/>
+      <w:r>
+        <w:rPr>
+          <w:rFonts w:asciiTheme="majorHAnsi" w:hAnsiTheme="majorHAnsi" w:cstheme="majorHAnsi"/>
+          <w:sz w:val="13"/>
+          <w:szCs w:val="13"/>
+        </w:rPr>
+        <w:t>.</w:t>
       </w:r>
       <w:r>
         <w:rPr>
@@ -752,25 +1014,70 @@
           <w:sz w:val="13"/>
           <w:szCs w:val="13"/>
         </w:rPr>
-        <w:t>I worked on removing the ConeMosaicHex dependence, by changing to cMosaic and getting rid of the resampling size loop.  But it</w:t>
-      </w:r>
-    </w:p>
-    <w:p>
-      <w:pPr>
-        <w:rPr>
-          <w:rFonts w:asciiTheme="majorHAnsi" w:hAnsiTheme="majorHAnsi" w:cstheme="majorHAnsi"/>
-          <w:sz w:val="13"/>
-          <w:szCs w:val="13"/>
-        </w:rPr>
-      </w:pPr>
-      <w:r>
-        <w:rPr>
-          <w:rFonts w:asciiTheme="majorHAnsi" w:hAnsiTheme="majorHAnsi" w:cstheme="majorHAnsi"/>
-          <w:sz w:val="13"/>
-          <w:szCs w:val="13"/>
-        </w:rPr>
-        <w:tab/>
-        <w:t>hits a snag deep in an EM object called f</w:t>
+        <w:t xml:space="preserve">I worked on removing the </w:t>
+      </w:r>
+      <w:proofErr w:type="spellStart"/>
+      <w:r>
+        <w:rPr>
+          <w:rFonts w:asciiTheme="majorHAnsi" w:hAnsiTheme="majorHAnsi" w:cstheme="majorHAnsi"/>
+          <w:sz w:val="13"/>
+          <w:szCs w:val="13"/>
+        </w:rPr>
+        <w:t>ConeMosaicHex</w:t>
+      </w:r>
+      <w:proofErr w:type="spellEnd"/>
+      <w:r>
+        <w:rPr>
+          <w:rFonts w:asciiTheme="majorHAnsi" w:hAnsiTheme="majorHAnsi" w:cstheme="majorHAnsi"/>
+          <w:sz w:val="13"/>
+          <w:szCs w:val="13"/>
+        </w:rPr>
+        <w:t xml:space="preserve"> dependence, by changing to </w:t>
+      </w:r>
+      <w:proofErr w:type="spellStart"/>
+      <w:r>
+        <w:rPr>
+          <w:rFonts w:asciiTheme="majorHAnsi" w:hAnsiTheme="majorHAnsi" w:cstheme="majorHAnsi"/>
+          <w:sz w:val="13"/>
+          <w:szCs w:val="13"/>
+        </w:rPr>
+        <w:t>cMosaic</w:t>
+      </w:r>
+      <w:proofErr w:type="spellEnd"/>
+      <w:r>
+        <w:rPr>
+          <w:rFonts w:asciiTheme="majorHAnsi" w:hAnsiTheme="majorHAnsi" w:cstheme="majorHAnsi"/>
+          <w:sz w:val="13"/>
+          <w:szCs w:val="13"/>
+        </w:rPr>
+        <w:t xml:space="preserve"> and getting rid of the resampling size loop.  But it</w:t>
+      </w:r>
+    </w:p>
+    <w:p>
+      <w:pPr>
+        <w:rPr>
+          <w:rFonts w:asciiTheme="majorHAnsi" w:hAnsiTheme="majorHAnsi" w:cstheme="majorHAnsi"/>
+          <w:sz w:val="13"/>
+          <w:szCs w:val="13"/>
+        </w:rPr>
+      </w:pPr>
+      <w:r>
+        <w:rPr>
+          <w:rFonts w:asciiTheme="majorHAnsi" w:hAnsiTheme="majorHAnsi" w:cstheme="majorHAnsi"/>
+          <w:sz w:val="13"/>
+          <w:szCs w:val="13"/>
+        </w:rPr>
+        <w:tab/>
+        <w:t xml:space="preserve">hits a snag deep in an EM object called </w:t>
+      </w:r>
+      <w:proofErr w:type="spellStart"/>
+      <w:r>
+        <w:rPr>
+          <w:rFonts w:asciiTheme="majorHAnsi" w:hAnsiTheme="majorHAnsi" w:cstheme="majorHAnsi"/>
+          <w:sz w:val="13"/>
+          <w:szCs w:val="13"/>
+        </w:rPr>
+        <w:t>f</w:t>
       </w:r>
       <w:r>
         <w:rPr>
@@ -780,6 +1087,7 @@
         </w:rPr>
         <w:t>ixEMobj.computeForConeMosaic</w:t>
       </w:r>
+      <w:proofErr w:type="spellEnd"/>
       <w:r>
         <w:rPr>
           <w:rFonts w:asciiTheme="majorHAnsi" w:hAnsiTheme="majorHAnsi" w:cstheme="majorHAnsi"/>
@@ -873,8 +1181,18 @@
           <w:sz w:val="13"/>
           <w:szCs w:val="13"/>
         </w:rPr>
-        <w:t>&gt;&gt; t_fixationalEMConeSampling</w:t>
-      </w:r>
+        <w:t xml:space="preserve">&gt;&gt; </w:t>
+      </w:r>
+      <w:proofErr w:type="spellStart"/>
+      <w:r>
+        <w:rPr>
+          <w:rFonts w:asciiTheme="majorHAnsi" w:hAnsiTheme="majorHAnsi" w:cstheme="majorHAnsi"/>
+          <w:sz w:val="13"/>
+          <w:szCs w:val="13"/>
+        </w:rPr>
+        <w:t>t_fixationalEMConeSampling</w:t>
+      </w:r>
+      <w:proofErr w:type="spellEnd"/>
     </w:p>
     <w:p>
       <w:pPr>
@@ -923,125 +1241,281 @@
           <w:sz w:val="13"/>
           <w:szCs w:val="13"/>
         </w:rPr>
-        <w:t>Unrecognized method, property, or field 'patternSampleSize' for class 'cMosaic'.</w:t>
-      </w:r>
-    </w:p>
-    <w:p>
-      <w:pPr>
-        <w:rPr>
-          <w:rFonts w:asciiTheme="majorHAnsi" w:hAnsiTheme="majorHAnsi" w:cstheme="majorHAnsi"/>
-          <w:sz w:val="13"/>
-          <w:szCs w:val="13"/>
-        </w:rPr>
-      </w:pPr>
-    </w:p>
-    <w:p>
-      <w:pPr>
-        <w:rPr>
-          <w:rFonts w:asciiTheme="majorHAnsi" w:hAnsiTheme="majorHAnsi" w:cstheme="majorHAnsi"/>
-          <w:sz w:val="13"/>
-          <w:szCs w:val="13"/>
-        </w:rPr>
-      </w:pPr>
-      <w:r>
-        <w:rPr>
-          <w:rFonts w:asciiTheme="majorHAnsi" w:hAnsiTheme="majorHAnsi" w:cstheme="majorHAnsi"/>
-          <w:sz w:val="13"/>
-          <w:szCs w:val="13"/>
-        </w:rPr>
-        <w:tab/>
-      </w:r>
-      <w:r>
-        <w:rPr>
-          <w:rFonts w:asciiTheme="majorHAnsi" w:hAnsiTheme="majorHAnsi" w:cstheme="majorHAnsi"/>
-          <w:sz w:val="13"/>
-          <w:szCs w:val="13"/>
-        </w:rPr>
-        <w:t>Error in fixationalEM/computeForConeMosaic (line 65)</w:t>
-      </w:r>
-    </w:p>
-    <w:p>
-      <w:pPr>
-        <w:rPr>
-          <w:rFonts w:asciiTheme="majorHAnsi" w:hAnsiTheme="majorHAnsi" w:cstheme="majorHAnsi"/>
-          <w:sz w:val="13"/>
-          <w:szCs w:val="13"/>
-        </w:rPr>
-      </w:pPr>
-      <w:r>
-        <w:rPr>
-          <w:rFonts w:asciiTheme="majorHAnsi" w:hAnsiTheme="majorHAnsi" w:cstheme="majorHAnsi"/>
-          <w:sz w:val="13"/>
-          <w:szCs w:val="13"/>
-        </w:rPr>
-        <w:tab/>
-      </w:r>
-      <w:r>
-        <w:rPr>
-          <w:rFonts w:asciiTheme="majorHAnsi" w:hAnsiTheme="majorHAnsi" w:cstheme="majorHAnsi"/>
-          <w:sz w:val="13"/>
-          <w:szCs w:val="13"/>
-        </w:rPr>
-        <w:t>conePatternSampleMicrons = coneMosaic.patternSampleSize(1) * 1e6;</w:t>
-      </w:r>
-    </w:p>
-    <w:p>
-      <w:pPr>
-        <w:rPr>
-          <w:rFonts w:asciiTheme="majorHAnsi" w:hAnsiTheme="majorHAnsi" w:cstheme="majorHAnsi"/>
-          <w:sz w:val="13"/>
-          <w:szCs w:val="13"/>
-        </w:rPr>
-      </w:pPr>
-    </w:p>
-    <w:p>
-      <w:pPr>
-        <w:rPr>
-          <w:rFonts w:asciiTheme="majorHAnsi" w:hAnsiTheme="majorHAnsi" w:cstheme="majorHAnsi"/>
-          <w:sz w:val="13"/>
-          <w:szCs w:val="13"/>
-        </w:rPr>
-      </w:pPr>
-      <w:r>
-        <w:rPr>
-          <w:rFonts w:asciiTheme="majorHAnsi" w:hAnsiTheme="majorHAnsi" w:cstheme="majorHAnsi"/>
-          <w:sz w:val="13"/>
-          <w:szCs w:val="13"/>
-        </w:rPr>
-        <w:tab/>
-      </w:r>
-      <w:r>
-        <w:rPr>
-          <w:rFonts w:asciiTheme="majorHAnsi" w:hAnsiTheme="majorHAnsi" w:cstheme="majorHAnsi"/>
-          <w:sz w:val="13"/>
-          <w:szCs w:val="13"/>
-        </w:rPr>
-        <w:t>Error in t_fixationalEMConeSampling (line 72)</w:t>
-      </w:r>
-    </w:p>
-    <w:p>
-      <w:pPr>
-        <w:rPr>
-          <w:rFonts w:asciiTheme="majorHAnsi" w:hAnsiTheme="majorHAnsi" w:cstheme="majorHAnsi"/>
-          <w:sz w:val="13"/>
-          <w:szCs w:val="13"/>
-        </w:rPr>
-      </w:pPr>
-      <w:r>
-        <w:rPr>
-          <w:rFonts w:asciiTheme="majorHAnsi" w:hAnsiTheme="majorHAnsi" w:cstheme="majorHAnsi"/>
-          <w:sz w:val="13"/>
-          <w:szCs w:val="13"/>
-        </w:rPr>
-        <w:tab/>
-      </w:r>
-      <w:r>
-        <w:rPr>
-          <w:rFonts w:asciiTheme="majorHAnsi" w:hAnsiTheme="majorHAnsi" w:cstheme="majorHAnsi"/>
-          <w:sz w:val="13"/>
-          <w:szCs w:val="13"/>
-        </w:rPr>
-        <w:t>fixEMobj.computeForConeMosaic(cm, eyeMovementsPerTrial, ...</w:t>
+        <w:t>Unrecognized method, property, or field '</w:t>
+      </w:r>
+      <w:proofErr w:type="spellStart"/>
+      <w:r>
+        <w:rPr>
+          <w:rFonts w:asciiTheme="majorHAnsi" w:hAnsiTheme="majorHAnsi" w:cstheme="majorHAnsi"/>
+          <w:sz w:val="13"/>
+          <w:szCs w:val="13"/>
+        </w:rPr>
+        <w:t>patternSampleSize</w:t>
+      </w:r>
+      <w:proofErr w:type="spellEnd"/>
+      <w:r>
+        <w:rPr>
+          <w:rFonts w:asciiTheme="majorHAnsi" w:hAnsiTheme="majorHAnsi" w:cstheme="majorHAnsi"/>
+          <w:sz w:val="13"/>
+          <w:szCs w:val="13"/>
+        </w:rPr>
+        <w:t>' for class '</w:t>
+      </w:r>
+      <w:proofErr w:type="spellStart"/>
+      <w:r>
+        <w:rPr>
+          <w:rFonts w:asciiTheme="majorHAnsi" w:hAnsiTheme="majorHAnsi" w:cstheme="majorHAnsi"/>
+          <w:sz w:val="13"/>
+          <w:szCs w:val="13"/>
+        </w:rPr>
+        <w:t>cMosaic</w:t>
+      </w:r>
+      <w:proofErr w:type="spellEnd"/>
+      <w:r>
+        <w:rPr>
+          <w:rFonts w:asciiTheme="majorHAnsi" w:hAnsiTheme="majorHAnsi" w:cstheme="majorHAnsi"/>
+          <w:sz w:val="13"/>
+          <w:szCs w:val="13"/>
+        </w:rPr>
+        <w:t>'.</w:t>
+      </w:r>
+    </w:p>
+    <w:p>
+      <w:pPr>
+        <w:rPr>
+          <w:rFonts w:asciiTheme="majorHAnsi" w:hAnsiTheme="majorHAnsi" w:cstheme="majorHAnsi"/>
+          <w:sz w:val="13"/>
+          <w:szCs w:val="13"/>
+        </w:rPr>
+      </w:pPr>
+    </w:p>
+    <w:p>
+      <w:pPr>
+        <w:rPr>
+          <w:rFonts w:asciiTheme="majorHAnsi" w:hAnsiTheme="majorHAnsi" w:cstheme="majorHAnsi"/>
+          <w:sz w:val="13"/>
+          <w:szCs w:val="13"/>
+        </w:rPr>
+      </w:pPr>
+      <w:r>
+        <w:rPr>
+          <w:rFonts w:asciiTheme="majorHAnsi" w:hAnsiTheme="majorHAnsi" w:cstheme="majorHAnsi"/>
+          <w:sz w:val="13"/>
+          <w:szCs w:val="13"/>
+        </w:rPr>
+        <w:tab/>
+      </w:r>
+      <w:r>
+        <w:rPr>
+          <w:rFonts w:asciiTheme="majorHAnsi" w:hAnsiTheme="majorHAnsi" w:cstheme="majorHAnsi"/>
+          <w:sz w:val="13"/>
+          <w:szCs w:val="13"/>
+        </w:rPr>
+        <w:t xml:space="preserve">Error in </w:t>
+      </w:r>
+      <w:proofErr w:type="spellStart"/>
+      <w:r>
+        <w:rPr>
+          <w:rFonts w:asciiTheme="majorHAnsi" w:hAnsiTheme="majorHAnsi" w:cstheme="majorHAnsi"/>
+          <w:sz w:val="13"/>
+          <w:szCs w:val="13"/>
+        </w:rPr>
+        <w:t>fixationalEM</w:t>
+      </w:r>
+      <w:proofErr w:type="spellEnd"/>
+      <w:r>
+        <w:rPr>
+          <w:rFonts w:asciiTheme="majorHAnsi" w:hAnsiTheme="majorHAnsi" w:cstheme="majorHAnsi"/>
+          <w:sz w:val="13"/>
+          <w:szCs w:val="13"/>
+        </w:rPr>
+        <w:t>/</w:t>
+      </w:r>
+      <w:proofErr w:type="spellStart"/>
+      <w:r>
+        <w:rPr>
+          <w:rFonts w:asciiTheme="majorHAnsi" w:hAnsiTheme="majorHAnsi" w:cstheme="majorHAnsi"/>
+          <w:sz w:val="13"/>
+          <w:szCs w:val="13"/>
+        </w:rPr>
+        <w:t>computeForConeMosaic</w:t>
+      </w:r>
+      <w:proofErr w:type="spellEnd"/>
+      <w:r>
+        <w:rPr>
+          <w:rFonts w:asciiTheme="majorHAnsi" w:hAnsiTheme="majorHAnsi" w:cstheme="majorHAnsi"/>
+          <w:sz w:val="13"/>
+          <w:szCs w:val="13"/>
+        </w:rPr>
+        <w:t xml:space="preserve"> (line 65)</w:t>
+      </w:r>
+    </w:p>
+    <w:p>
+      <w:pPr>
+        <w:rPr>
+          <w:rFonts w:asciiTheme="majorHAnsi" w:hAnsiTheme="majorHAnsi" w:cstheme="majorHAnsi"/>
+          <w:sz w:val="13"/>
+          <w:szCs w:val="13"/>
+        </w:rPr>
+      </w:pPr>
+      <w:r>
+        <w:rPr>
+          <w:rFonts w:asciiTheme="majorHAnsi" w:hAnsiTheme="majorHAnsi" w:cstheme="majorHAnsi"/>
+          <w:sz w:val="13"/>
+          <w:szCs w:val="13"/>
+        </w:rPr>
+        <w:tab/>
+      </w:r>
+      <w:proofErr w:type="spellStart"/>
+      <w:r>
+        <w:rPr>
+          <w:rFonts w:asciiTheme="majorHAnsi" w:hAnsiTheme="majorHAnsi" w:cstheme="majorHAnsi"/>
+          <w:sz w:val="13"/>
+          <w:szCs w:val="13"/>
+        </w:rPr>
+        <w:t>conePatternSampleMicrons</w:t>
+      </w:r>
+      <w:proofErr w:type="spellEnd"/>
+      <w:r>
+        <w:rPr>
+          <w:rFonts w:asciiTheme="majorHAnsi" w:hAnsiTheme="majorHAnsi" w:cstheme="majorHAnsi"/>
+          <w:sz w:val="13"/>
+          <w:szCs w:val="13"/>
+        </w:rPr>
+        <w:t xml:space="preserve"> = </w:t>
+      </w:r>
+      <w:proofErr w:type="spellStart"/>
+      <w:r>
+        <w:rPr>
+          <w:rFonts w:asciiTheme="majorHAnsi" w:hAnsiTheme="majorHAnsi" w:cstheme="majorHAnsi"/>
+          <w:sz w:val="13"/>
+          <w:szCs w:val="13"/>
+        </w:rPr>
+        <w:t>coneMosaic.patternSampleSize</w:t>
+      </w:r>
+      <w:proofErr w:type="spellEnd"/>
+      <w:r>
+        <w:rPr>
+          <w:rFonts w:asciiTheme="majorHAnsi" w:hAnsiTheme="majorHAnsi" w:cstheme="majorHAnsi"/>
+          <w:sz w:val="13"/>
+          <w:szCs w:val="13"/>
+        </w:rPr>
+        <w:t xml:space="preserve">(1) * </w:t>
+      </w:r>
+      <w:proofErr w:type="gramStart"/>
+      <w:r>
+        <w:rPr>
+          <w:rFonts w:asciiTheme="majorHAnsi" w:hAnsiTheme="majorHAnsi" w:cstheme="majorHAnsi"/>
+          <w:sz w:val="13"/>
+          <w:szCs w:val="13"/>
+        </w:rPr>
+        <w:t>1e6;</w:t>
+      </w:r>
+      <w:proofErr w:type="gramEnd"/>
+    </w:p>
+    <w:p>
+      <w:pPr>
+        <w:rPr>
+          <w:rFonts w:asciiTheme="majorHAnsi" w:hAnsiTheme="majorHAnsi" w:cstheme="majorHAnsi"/>
+          <w:sz w:val="13"/>
+          <w:szCs w:val="13"/>
+        </w:rPr>
+      </w:pPr>
+    </w:p>
+    <w:p>
+      <w:pPr>
+        <w:rPr>
+          <w:rFonts w:asciiTheme="majorHAnsi" w:hAnsiTheme="majorHAnsi" w:cstheme="majorHAnsi"/>
+          <w:sz w:val="13"/>
+          <w:szCs w:val="13"/>
+        </w:rPr>
+      </w:pPr>
+      <w:r>
+        <w:rPr>
+          <w:rFonts w:asciiTheme="majorHAnsi" w:hAnsiTheme="majorHAnsi" w:cstheme="majorHAnsi"/>
+          <w:sz w:val="13"/>
+          <w:szCs w:val="13"/>
+        </w:rPr>
+        <w:tab/>
+      </w:r>
+      <w:r>
+        <w:rPr>
+          <w:rFonts w:asciiTheme="majorHAnsi" w:hAnsiTheme="majorHAnsi" w:cstheme="majorHAnsi"/>
+          <w:sz w:val="13"/>
+          <w:szCs w:val="13"/>
+        </w:rPr>
+        <w:t xml:space="preserve">Error in </w:t>
+      </w:r>
+      <w:proofErr w:type="spellStart"/>
+      <w:r>
+        <w:rPr>
+          <w:rFonts w:asciiTheme="majorHAnsi" w:hAnsiTheme="majorHAnsi" w:cstheme="majorHAnsi"/>
+          <w:sz w:val="13"/>
+          <w:szCs w:val="13"/>
+        </w:rPr>
+        <w:t>t_fixationalEMConeSampling</w:t>
+      </w:r>
+      <w:proofErr w:type="spellEnd"/>
+      <w:r>
+        <w:rPr>
+          <w:rFonts w:asciiTheme="majorHAnsi" w:hAnsiTheme="majorHAnsi" w:cstheme="majorHAnsi"/>
+          <w:sz w:val="13"/>
+          <w:szCs w:val="13"/>
+        </w:rPr>
+        <w:t xml:space="preserve"> (line 72)</w:t>
+      </w:r>
+    </w:p>
+    <w:p>
+      <w:pPr>
+        <w:rPr>
+          <w:rFonts w:asciiTheme="majorHAnsi" w:hAnsiTheme="majorHAnsi" w:cstheme="majorHAnsi"/>
+          <w:sz w:val="13"/>
+          <w:szCs w:val="13"/>
+        </w:rPr>
+      </w:pPr>
+      <w:r>
+        <w:rPr>
+          <w:rFonts w:asciiTheme="majorHAnsi" w:hAnsiTheme="majorHAnsi" w:cstheme="majorHAnsi"/>
+          <w:sz w:val="13"/>
+          <w:szCs w:val="13"/>
+        </w:rPr>
+        <w:tab/>
+      </w:r>
+      <w:proofErr w:type="spellStart"/>
+      <w:r>
+        <w:rPr>
+          <w:rFonts w:asciiTheme="majorHAnsi" w:hAnsiTheme="majorHAnsi" w:cstheme="majorHAnsi"/>
+          <w:sz w:val="13"/>
+          <w:szCs w:val="13"/>
+        </w:rPr>
+        <w:t>fixEMobj.computeForConeMosaic</w:t>
+      </w:r>
+      <w:proofErr w:type="spellEnd"/>
+      <w:r>
+        <w:rPr>
+          <w:rFonts w:asciiTheme="majorHAnsi" w:hAnsiTheme="majorHAnsi" w:cstheme="majorHAnsi"/>
+          <w:sz w:val="13"/>
+          <w:szCs w:val="13"/>
+        </w:rPr>
+        <w:t xml:space="preserve">(cm, </w:t>
+      </w:r>
+      <w:proofErr w:type="spellStart"/>
+      <w:r>
+        <w:rPr>
+          <w:rFonts w:asciiTheme="majorHAnsi" w:hAnsiTheme="majorHAnsi" w:cstheme="majorHAnsi"/>
+          <w:sz w:val="13"/>
+          <w:szCs w:val="13"/>
+        </w:rPr>
+        <w:t>eyeMovementsPerTrial</w:t>
+      </w:r>
+      <w:proofErr w:type="spellEnd"/>
+      <w:r>
+        <w:rPr>
+          <w:rFonts w:asciiTheme="majorHAnsi" w:hAnsiTheme="majorHAnsi" w:cstheme="majorHAnsi"/>
+          <w:sz w:val="13"/>
+          <w:szCs w:val="13"/>
+        </w:rPr>
+        <w:t>, ...</w:t>
       </w:r>
     </w:p>
     <w:p>
@@ -1102,34 +1576,106 @@
           <w:szCs w:val="13"/>
         </w:rPr>
         <w:tab/>
-        <w:t>DHB: I think I fixed the oisCreate part of these, now need to convert from coneMosaicHex to cMosaic.</w:t>
-      </w:r>
-    </w:p>
-    <w:p>
-      <w:pPr>
-        <w:rPr>
-          <w:rFonts w:asciiTheme="majorHAnsi" w:hAnsiTheme="majorHAnsi" w:cstheme="majorHAnsi"/>
-          <w:sz w:val="13"/>
-          <w:szCs w:val="13"/>
-        </w:rPr>
-      </w:pPr>
-    </w:p>
-    <w:p>
-      <w:pPr>
-        <w:rPr>
-          <w:rFonts w:asciiTheme="majorHAnsi" w:hAnsiTheme="majorHAnsi" w:cstheme="majorHAnsi"/>
-          <w:sz w:val="13"/>
-          <w:szCs w:val="13"/>
-        </w:rPr>
-      </w:pPr>
-      <w:r>
-        <w:rPr>
-          <w:rFonts w:asciiTheme="majorHAnsi" w:hAnsiTheme="majorHAnsi" w:cstheme="majorHAnsi"/>
-          <w:sz w:val="13"/>
-          <w:szCs w:val="13"/>
-        </w:rPr>
-        <w:tab/>
-        <w:t>This probably needs the same fix as t_fixationEMConeSampling above, although I didn't look at it to make sure.</w:t>
+        <w:t xml:space="preserve">DHB: I think I fixed the </w:t>
+      </w:r>
+      <w:proofErr w:type="spellStart"/>
+      <w:r>
+        <w:rPr>
+          <w:rFonts w:asciiTheme="majorHAnsi" w:hAnsiTheme="majorHAnsi" w:cstheme="majorHAnsi"/>
+          <w:sz w:val="13"/>
+          <w:szCs w:val="13"/>
+        </w:rPr>
+        <w:t>oisCreate</w:t>
+      </w:r>
+      <w:proofErr w:type="spellEnd"/>
+      <w:r>
+        <w:rPr>
+          <w:rFonts w:asciiTheme="majorHAnsi" w:hAnsiTheme="majorHAnsi" w:cstheme="majorHAnsi"/>
+          <w:sz w:val="13"/>
+          <w:szCs w:val="13"/>
+        </w:rPr>
+        <w:t xml:space="preserve"> part of these, now need to convert from </w:t>
+      </w:r>
+      <w:proofErr w:type="spellStart"/>
+      <w:r>
+        <w:rPr>
+          <w:rFonts w:asciiTheme="majorHAnsi" w:hAnsiTheme="majorHAnsi" w:cstheme="majorHAnsi"/>
+          <w:sz w:val="13"/>
+          <w:szCs w:val="13"/>
+        </w:rPr>
+        <w:t>coneMosaicHex</w:t>
+      </w:r>
+      <w:proofErr w:type="spellEnd"/>
+      <w:r>
+        <w:rPr>
+          <w:rFonts w:asciiTheme="majorHAnsi" w:hAnsiTheme="majorHAnsi" w:cstheme="majorHAnsi"/>
+          <w:sz w:val="13"/>
+          <w:szCs w:val="13"/>
+        </w:rPr>
+        <w:t xml:space="preserve"> to </w:t>
+      </w:r>
+      <w:proofErr w:type="spellStart"/>
+      <w:r>
+        <w:rPr>
+          <w:rFonts w:asciiTheme="majorHAnsi" w:hAnsiTheme="majorHAnsi" w:cstheme="majorHAnsi"/>
+          <w:sz w:val="13"/>
+          <w:szCs w:val="13"/>
+        </w:rPr>
+        <w:t>cMosaic</w:t>
+      </w:r>
+      <w:proofErr w:type="spellEnd"/>
+      <w:r>
+        <w:rPr>
+          <w:rFonts w:asciiTheme="majorHAnsi" w:hAnsiTheme="majorHAnsi" w:cstheme="majorHAnsi"/>
+          <w:sz w:val="13"/>
+          <w:szCs w:val="13"/>
+        </w:rPr>
+        <w:t>.</w:t>
+      </w:r>
+    </w:p>
+    <w:p>
+      <w:pPr>
+        <w:rPr>
+          <w:rFonts w:asciiTheme="majorHAnsi" w:hAnsiTheme="majorHAnsi" w:cstheme="majorHAnsi"/>
+          <w:sz w:val="13"/>
+          <w:szCs w:val="13"/>
+        </w:rPr>
+      </w:pPr>
+    </w:p>
+    <w:p>
+      <w:pPr>
+        <w:rPr>
+          <w:rFonts w:asciiTheme="majorHAnsi" w:hAnsiTheme="majorHAnsi" w:cstheme="majorHAnsi"/>
+          <w:sz w:val="13"/>
+          <w:szCs w:val="13"/>
+        </w:rPr>
+      </w:pPr>
+      <w:r>
+        <w:rPr>
+          <w:rFonts w:asciiTheme="majorHAnsi" w:hAnsiTheme="majorHAnsi" w:cstheme="majorHAnsi"/>
+          <w:sz w:val="13"/>
+          <w:szCs w:val="13"/>
+        </w:rPr>
+        <w:tab/>
+        <w:t xml:space="preserve">This probably needs the same fix as </w:t>
+      </w:r>
+      <w:proofErr w:type="spellStart"/>
+      <w:r>
+        <w:rPr>
+          <w:rFonts w:asciiTheme="majorHAnsi" w:hAnsiTheme="majorHAnsi" w:cstheme="majorHAnsi"/>
+          <w:sz w:val="13"/>
+          <w:szCs w:val="13"/>
+        </w:rPr>
+        <w:t>t_fixationEMConeSampling</w:t>
+      </w:r>
+      <w:proofErr w:type="spellEnd"/>
+      <w:r>
+        <w:rPr>
+          <w:rFonts w:asciiTheme="majorHAnsi" w:hAnsiTheme="majorHAnsi" w:cstheme="majorHAnsi"/>
+          <w:sz w:val="13"/>
+          <w:szCs w:val="13"/>
+        </w:rPr>
+        <w:t xml:space="preserve"> above, although I didn't look at it to make sure.</w:t>
       </w:r>
     </w:p>
     <w:p>
@@ -1190,34 +1736,106 @@
           <w:szCs w:val="13"/>
         </w:rPr>
         <w:tab/>
-        <w:t>DHB: I think I fixed the oisCreate part of these, now need to convert from coneMosaicHex to cMosaic.</w:t>
-      </w:r>
-    </w:p>
-    <w:p>
-      <w:pPr>
-        <w:rPr>
-          <w:rFonts w:asciiTheme="majorHAnsi" w:hAnsiTheme="majorHAnsi" w:cstheme="majorHAnsi"/>
-          <w:sz w:val="13"/>
-          <w:szCs w:val="13"/>
-        </w:rPr>
-      </w:pPr>
-    </w:p>
-    <w:p>
-      <w:pPr>
-        <w:rPr>
-          <w:rFonts w:asciiTheme="majorHAnsi" w:hAnsiTheme="majorHAnsi" w:cstheme="majorHAnsi"/>
-          <w:sz w:val="13"/>
-          <w:szCs w:val="13"/>
-        </w:rPr>
-      </w:pPr>
-      <w:r>
-        <w:rPr>
-          <w:rFonts w:asciiTheme="majorHAnsi" w:hAnsiTheme="majorHAnsi" w:cstheme="majorHAnsi"/>
-          <w:sz w:val="13"/>
-          <w:szCs w:val="13"/>
-        </w:rPr>
-        <w:tab/>
-        <w:t>This probably needs the same fix as t_fixationEMConeSampling above, although I didn't look at it to make sure.</w:t>
+        <w:t xml:space="preserve">DHB: I think I fixed the </w:t>
+      </w:r>
+      <w:proofErr w:type="spellStart"/>
+      <w:r>
+        <w:rPr>
+          <w:rFonts w:asciiTheme="majorHAnsi" w:hAnsiTheme="majorHAnsi" w:cstheme="majorHAnsi"/>
+          <w:sz w:val="13"/>
+          <w:szCs w:val="13"/>
+        </w:rPr>
+        <w:t>oisCreate</w:t>
+      </w:r>
+      <w:proofErr w:type="spellEnd"/>
+      <w:r>
+        <w:rPr>
+          <w:rFonts w:asciiTheme="majorHAnsi" w:hAnsiTheme="majorHAnsi" w:cstheme="majorHAnsi"/>
+          <w:sz w:val="13"/>
+          <w:szCs w:val="13"/>
+        </w:rPr>
+        <w:t xml:space="preserve"> part of these, now need to convert from </w:t>
+      </w:r>
+      <w:proofErr w:type="spellStart"/>
+      <w:r>
+        <w:rPr>
+          <w:rFonts w:asciiTheme="majorHAnsi" w:hAnsiTheme="majorHAnsi" w:cstheme="majorHAnsi"/>
+          <w:sz w:val="13"/>
+          <w:szCs w:val="13"/>
+        </w:rPr>
+        <w:t>coneMosaicHex</w:t>
+      </w:r>
+      <w:proofErr w:type="spellEnd"/>
+      <w:r>
+        <w:rPr>
+          <w:rFonts w:asciiTheme="majorHAnsi" w:hAnsiTheme="majorHAnsi" w:cstheme="majorHAnsi"/>
+          <w:sz w:val="13"/>
+          <w:szCs w:val="13"/>
+        </w:rPr>
+        <w:t xml:space="preserve"> to </w:t>
+      </w:r>
+      <w:proofErr w:type="spellStart"/>
+      <w:r>
+        <w:rPr>
+          <w:rFonts w:asciiTheme="majorHAnsi" w:hAnsiTheme="majorHAnsi" w:cstheme="majorHAnsi"/>
+          <w:sz w:val="13"/>
+          <w:szCs w:val="13"/>
+        </w:rPr>
+        <w:t>cMosaic</w:t>
+      </w:r>
+      <w:proofErr w:type="spellEnd"/>
+      <w:r>
+        <w:rPr>
+          <w:rFonts w:asciiTheme="majorHAnsi" w:hAnsiTheme="majorHAnsi" w:cstheme="majorHAnsi"/>
+          <w:sz w:val="13"/>
+          <w:szCs w:val="13"/>
+        </w:rPr>
+        <w:t>.</w:t>
+      </w:r>
+    </w:p>
+    <w:p>
+      <w:pPr>
+        <w:rPr>
+          <w:rFonts w:asciiTheme="majorHAnsi" w:hAnsiTheme="majorHAnsi" w:cstheme="majorHAnsi"/>
+          <w:sz w:val="13"/>
+          <w:szCs w:val="13"/>
+        </w:rPr>
+      </w:pPr>
+    </w:p>
+    <w:p>
+      <w:pPr>
+        <w:rPr>
+          <w:rFonts w:asciiTheme="majorHAnsi" w:hAnsiTheme="majorHAnsi" w:cstheme="majorHAnsi"/>
+          <w:sz w:val="13"/>
+          <w:szCs w:val="13"/>
+        </w:rPr>
+      </w:pPr>
+      <w:r>
+        <w:rPr>
+          <w:rFonts w:asciiTheme="majorHAnsi" w:hAnsiTheme="majorHAnsi" w:cstheme="majorHAnsi"/>
+          <w:sz w:val="13"/>
+          <w:szCs w:val="13"/>
+        </w:rPr>
+        <w:tab/>
+        <w:t xml:space="preserve">This probably needs the same fix as </w:t>
+      </w:r>
+      <w:proofErr w:type="spellStart"/>
+      <w:r>
+        <w:rPr>
+          <w:rFonts w:asciiTheme="majorHAnsi" w:hAnsiTheme="majorHAnsi" w:cstheme="majorHAnsi"/>
+          <w:sz w:val="13"/>
+          <w:szCs w:val="13"/>
+        </w:rPr>
+        <w:t>t_fixationEMConeSampling</w:t>
+      </w:r>
+      <w:proofErr w:type="spellEnd"/>
+      <w:r>
+        <w:rPr>
+          <w:rFonts w:asciiTheme="majorHAnsi" w:hAnsiTheme="majorHAnsi" w:cstheme="majorHAnsi"/>
+          <w:sz w:val="13"/>
+          <w:szCs w:val="13"/>
+        </w:rPr>
+        <w:t xml:space="preserve"> above, although I didn't look at it to make sure.</w:t>
       </w:r>
     </w:p>
     <w:p>
@@ -1285,59 +1903,141 @@
           <w:sz w:val="13"/>
           <w:szCs w:val="13"/>
         </w:rPr>
-        <w:t>DHB: I think I fixed the oisCreate part of these, now need to convert from coneMosaicHex to cMosaic.</w:t>
-      </w:r>
-    </w:p>
-    <w:p>
-      <w:pPr>
-        <w:rPr>
-          <w:rFonts w:asciiTheme="majorHAnsi" w:hAnsiTheme="majorHAnsi" w:cstheme="majorHAnsi"/>
-          <w:sz w:val="13"/>
-          <w:szCs w:val="13"/>
-        </w:rPr>
-      </w:pPr>
-    </w:p>
-    <w:p>
-      <w:pPr>
-        <w:rPr>
-          <w:rFonts w:asciiTheme="majorHAnsi" w:hAnsiTheme="majorHAnsi" w:cstheme="majorHAnsi"/>
-          <w:sz w:val="13"/>
-          <w:szCs w:val="13"/>
-        </w:rPr>
-      </w:pPr>
-      <w:r>
-        <w:rPr>
-          <w:rFonts w:asciiTheme="majorHAnsi" w:hAnsiTheme="majorHAnsi" w:cstheme="majorHAnsi"/>
-          <w:sz w:val="13"/>
-          <w:szCs w:val="13"/>
-        </w:rPr>
-        <w:tab/>
-        <w:t>This probably needs the same fix as t_fixationEMConeSampling above, although I didn't look at it to make sure.</w:t>
-      </w:r>
-    </w:p>
-    <w:p>
-      <w:pPr>
-        <w:rPr>
-          <w:rFonts w:asciiTheme="majorHAnsi" w:hAnsiTheme="majorHAnsi" w:cstheme="majorHAnsi"/>
-          <w:sz w:val="13"/>
-          <w:szCs w:val="13"/>
-        </w:rPr>
-      </w:pPr>
-    </w:p>
-    <w:p>
-      <w:pPr>
-        <w:rPr>
-          <w:rFonts w:asciiTheme="majorHAnsi" w:hAnsiTheme="majorHAnsi" w:cstheme="majorHAnsi"/>
-          <w:sz w:val="13"/>
-          <w:szCs w:val="13"/>
-        </w:rPr>
-      </w:pPr>
-      <w:r>
-        <w:rPr>
-          <w:rFonts w:asciiTheme="majorHAnsi" w:hAnsiTheme="majorHAnsi" w:cstheme="majorHAnsi"/>
-          <w:sz w:val="13"/>
-          <w:szCs w:val="13"/>
-        </w:rPr>
+        <w:t xml:space="preserve">DHB: I think I fixed the </w:t>
+      </w:r>
+      <w:proofErr w:type="spellStart"/>
+      <w:r>
+        <w:rPr>
+          <w:rFonts w:asciiTheme="majorHAnsi" w:hAnsiTheme="majorHAnsi" w:cstheme="majorHAnsi"/>
+          <w:sz w:val="13"/>
+          <w:szCs w:val="13"/>
+        </w:rPr>
+        <w:t>oisCreate</w:t>
+      </w:r>
+      <w:proofErr w:type="spellEnd"/>
+      <w:r>
+        <w:rPr>
+          <w:rFonts w:asciiTheme="majorHAnsi" w:hAnsiTheme="majorHAnsi" w:cstheme="majorHAnsi"/>
+          <w:sz w:val="13"/>
+          <w:szCs w:val="13"/>
+        </w:rPr>
+        <w:t xml:space="preserve"> part of these, now need to convert from </w:t>
+      </w:r>
+      <w:proofErr w:type="spellStart"/>
+      <w:r>
+        <w:rPr>
+          <w:rFonts w:asciiTheme="majorHAnsi" w:hAnsiTheme="majorHAnsi" w:cstheme="majorHAnsi"/>
+          <w:sz w:val="13"/>
+          <w:szCs w:val="13"/>
+        </w:rPr>
+        <w:t>coneMosaicHex</w:t>
+      </w:r>
+      <w:proofErr w:type="spellEnd"/>
+      <w:r>
+        <w:rPr>
+          <w:rFonts w:asciiTheme="majorHAnsi" w:hAnsiTheme="majorHAnsi" w:cstheme="majorHAnsi"/>
+          <w:sz w:val="13"/>
+          <w:szCs w:val="13"/>
+        </w:rPr>
+        <w:t xml:space="preserve"> to </w:t>
+      </w:r>
+      <w:proofErr w:type="spellStart"/>
+      <w:r>
+        <w:rPr>
+          <w:rFonts w:asciiTheme="majorHAnsi" w:hAnsiTheme="majorHAnsi" w:cstheme="majorHAnsi"/>
+          <w:sz w:val="13"/>
+          <w:szCs w:val="13"/>
+        </w:rPr>
+        <w:t>cMosaic</w:t>
+      </w:r>
+      <w:proofErr w:type="spellEnd"/>
+      <w:r>
+        <w:rPr>
+          <w:rFonts w:asciiTheme="majorHAnsi" w:hAnsiTheme="majorHAnsi" w:cstheme="majorHAnsi"/>
+          <w:sz w:val="13"/>
+          <w:szCs w:val="13"/>
+        </w:rPr>
+        <w:t>.</w:t>
+      </w:r>
+    </w:p>
+    <w:p>
+      <w:pPr>
+        <w:rPr>
+          <w:rFonts w:asciiTheme="majorHAnsi" w:hAnsiTheme="majorHAnsi" w:cstheme="majorHAnsi"/>
+          <w:sz w:val="13"/>
+          <w:szCs w:val="13"/>
+        </w:rPr>
+      </w:pPr>
+    </w:p>
+    <w:p>
+      <w:pPr>
+        <w:rPr>
+          <w:rFonts w:asciiTheme="majorHAnsi" w:hAnsiTheme="majorHAnsi" w:cstheme="majorHAnsi"/>
+          <w:sz w:val="13"/>
+          <w:szCs w:val="13"/>
+        </w:rPr>
+      </w:pPr>
+      <w:r>
+        <w:rPr>
+          <w:rFonts w:asciiTheme="majorHAnsi" w:hAnsiTheme="majorHAnsi" w:cstheme="majorHAnsi"/>
+          <w:sz w:val="13"/>
+          <w:szCs w:val="13"/>
+        </w:rPr>
+        <w:tab/>
+        <w:t xml:space="preserve">This probably needs the same fix as </w:t>
+      </w:r>
+      <w:proofErr w:type="spellStart"/>
+      <w:r>
+        <w:rPr>
+          <w:rFonts w:asciiTheme="majorHAnsi" w:hAnsiTheme="majorHAnsi" w:cstheme="majorHAnsi"/>
+          <w:sz w:val="13"/>
+          <w:szCs w:val="13"/>
+        </w:rPr>
+        <w:t>t_fixationEMConeSampling</w:t>
+      </w:r>
+      <w:proofErr w:type="spellEnd"/>
+      <w:r>
+        <w:rPr>
+          <w:rFonts w:asciiTheme="majorHAnsi" w:hAnsiTheme="majorHAnsi" w:cstheme="majorHAnsi"/>
+          <w:sz w:val="13"/>
+          <w:szCs w:val="13"/>
+        </w:rPr>
+        <w:t xml:space="preserve"> above, although I didn't look at it to make sure.</w:t>
+      </w:r>
+    </w:p>
+    <w:p>
+      <w:pPr>
+        <w:rPr>
+          <w:rFonts w:asciiTheme="majorHAnsi" w:hAnsiTheme="majorHAnsi" w:cstheme="majorHAnsi"/>
+          <w:sz w:val="13"/>
+          <w:szCs w:val="13"/>
+        </w:rPr>
+      </w:pPr>
+    </w:p>
+    <w:p>
+      <w:pPr>
+        <w:rPr>
+          <w:rFonts w:asciiTheme="majorHAnsi" w:hAnsiTheme="majorHAnsi" w:cstheme="majorHAnsi"/>
+          <w:sz w:val="13"/>
+          <w:szCs w:val="13"/>
+        </w:rPr>
+      </w:pPr>
+    </w:p>
+    <w:p>
+      <w:pPr>
+        <w:rPr>
+          <w:rFonts w:asciiTheme="majorHAnsi" w:hAnsiTheme="majorHAnsi" w:cstheme="majorHAnsi"/>
+          <w:sz w:val="13"/>
+          <w:szCs w:val="13"/>
+        </w:rPr>
+      </w:pPr>
+      <w:r>
+        <w:rPr>
+          <w:rFonts w:asciiTheme="majorHAnsi" w:hAnsiTheme="majorHAnsi" w:cstheme="majorHAnsi"/>
+          <w:sz w:val="13"/>
+          <w:szCs w:val="13"/>
+        </w:rPr>
+        <w:lastRenderedPageBreak/>
         <w:t>*****</w:t>
       </w:r>
     </w:p>
@@ -1345,103 +2045,107 @@
       <w:pPr>
         <w:rPr>
           <w:rFonts w:asciiTheme="majorHAnsi" w:hAnsiTheme="majorHAnsi" w:cstheme="majorHAnsi"/>
-          <w:sz w:val="13"/>
-          <w:szCs w:val="13"/>
-        </w:rPr>
-      </w:pPr>
-      <w:r>
-        <w:rPr>
-          <w:rFonts w:asciiTheme="majorHAnsi" w:hAnsiTheme="majorHAnsi" w:cstheme="majorHAnsi"/>
-          <w:sz w:val="13"/>
-          <w:szCs w:val="13"/>
-        </w:rPr>
-        <w:lastRenderedPageBreak/>
-        <w:t>/Users/dhb/Documents/MATLAB/toolboxes/isetbio/tutorials/hyperspectral/underDevelopmentReplaceConeMosaicHex/t_hyperspectralSceneTutorial.m -- BROKEN!</w:t>
-      </w:r>
-    </w:p>
-    <w:p>
-      <w:pPr>
-        <w:rPr>
-          <w:rFonts w:asciiTheme="majorHAnsi" w:hAnsiTheme="majorHAnsi" w:cstheme="majorHAnsi"/>
-          <w:sz w:val="13"/>
-          <w:szCs w:val="13"/>
-        </w:rPr>
-      </w:pPr>
-      <w:r>
-        <w:rPr>
-          <w:rFonts w:asciiTheme="majorHAnsi" w:hAnsiTheme="majorHAnsi" w:cstheme="majorHAnsi"/>
-          <w:sz w:val="13"/>
-          <w:szCs w:val="13"/>
-        </w:rPr>
-        <w:tab/>
-      </w:r>
-      <w:r>
-        <w:rPr>
-          <w:rFonts w:asciiTheme="majorHAnsi" w:hAnsiTheme="majorHAnsi" w:cstheme="majorHAnsi"/>
-          <w:sz w:val="13"/>
-          <w:szCs w:val="13"/>
-          <w:highlight w:val="yellow"/>
-        </w:rPr>
-        <w:t>@Nicolas, 12/31/23.</w:t>
-      </w:r>
-    </w:p>
-    <w:p>
-      <w:pPr>
-        <w:rPr>
-          <w:rFonts w:asciiTheme="majorHAnsi" w:hAnsiTheme="majorHAnsi" w:cstheme="majorHAnsi"/>
-          <w:sz w:val="13"/>
-          <w:szCs w:val="13"/>
-        </w:rPr>
-      </w:pPr>
-      <w:r>
-        <w:rPr>
-          <w:rFonts w:asciiTheme="majorHAnsi" w:hAnsiTheme="majorHAnsi" w:cstheme="majorHAnsi"/>
-          <w:sz w:val="13"/>
-          <w:szCs w:val="13"/>
-        </w:rPr>
-        <w:tab/>
-        <w:t>Dies because it is trying to read data from the archiva server.  Needs to be fixed up to read data from somewhere else.</w:t>
-      </w:r>
-    </w:p>
-    <w:p>
-      <w:pPr>
-        <w:rPr>
-          <w:rFonts w:asciiTheme="majorHAnsi" w:hAnsiTheme="majorHAnsi" w:cstheme="majorHAnsi"/>
-          <w:sz w:val="13"/>
-          <w:szCs w:val="13"/>
-        </w:rPr>
-      </w:pPr>
-      <w:r>
-        <w:rPr>
-          <w:rFonts w:asciiTheme="majorHAnsi" w:hAnsiTheme="majorHAnsi" w:cstheme="majorHAnsi"/>
-          <w:sz w:val="13"/>
-          <w:szCs w:val="13"/>
-        </w:rPr>
-        <w:tab/>
-      </w:r>
-      <w:r>
-        <w:rPr>
-          <w:rFonts w:asciiTheme="majorHAnsi" w:hAnsiTheme="majorHAnsi" w:cstheme="majorHAnsi"/>
-          <w:sz w:val="13"/>
-          <w:szCs w:val="13"/>
-        </w:rPr>
-        <w:t>A</w:t>
-      </w:r>
-      <w:r>
-        <w:rPr>
-          <w:rFonts w:asciiTheme="majorHAnsi" w:hAnsiTheme="majorHAnsi" w:cstheme="majorHAnsi"/>
-          <w:sz w:val="13"/>
-          <w:szCs w:val="13"/>
-        </w:rPr>
-        <w:t>lso need to replace coneMosaicHex</w:t>
-      </w:r>
-      <w:r>
-        <w:rPr>
-          <w:rFonts w:asciiTheme="majorHAnsi" w:hAnsiTheme="majorHAnsi" w:cstheme="majorHAnsi"/>
-          <w:sz w:val="13"/>
-          <w:szCs w:val="13"/>
-        </w:rPr>
-        <w:t xml:space="preserve"> with cMosiac.</w:t>
+          <w:color w:val="00B050"/>
+          <w:sz w:val="13"/>
+          <w:szCs w:val="13"/>
+        </w:rPr>
+      </w:pPr>
+      <w:r>
+        <w:rPr>
+          <w:rFonts w:asciiTheme="majorHAnsi" w:hAnsiTheme="majorHAnsi" w:cstheme="majorHAnsi"/>
+          <w:sz w:val="13"/>
+          <w:szCs w:val="13"/>
+        </w:rPr>
+        <w:t xml:space="preserve">/Users/dhb/Documents/MATLAB/toolboxes/isetbio/tutorials/optics/t_wvfWatsonJOV.m </w:t>
+      </w:r>
+    </w:p>
+    <w:p>
+      <w:pPr>
+        <w:rPr>
+          <w:rFonts w:asciiTheme="majorHAnsi" w:hAnsiTheme="majorHAnsi" w:cstheme="majorHAnsi"/>
+          <w:sz w:val="13"/>
+          <w:szCs w:val="13"/>
+        </w:rPr>
+      </w:pPr>
+      <w:r>
+        <w:rPr>
+          <w:rFonts w:asciiTheme="majorHAnsi" w:hAnsiTheme="majorHAnsi" w:cstheme="majorHAnsi"/>
+          <w:sz w:val="13"/>
+          <w:szCs w:val="13"/>
+        </w:rPr>
+        <w:tab/>
+      </w:r>
+      <w:r>
+        <w:rPr>
+          <w:rFonts w:asciiTheme="majorHAnsi" w:hAnsiTheme="majorHAnsi" w:cstheme="majorHAnsi"/>
+          <w:sz w:val="13"/>
+          <w:szCs w:val="13"/>
+        </w:rPr>
+        <w:t xml:space="preserve">Got this to work again.  There is a comment from before that Brian and I should </w:t>
+      </w:r>
+      <w:proofErr w:type="gramStart"/>
+      <w:r>
+        <w:rPr>
+          <w:rFonts w:asciiTheme="majorHAnsi" w:hAnsiTheme="majorHAnsi" w:cstheme="majorHAnsi"/>
+          <w:sz w:val="13"/>
+          <w:szCs w:val="13"/>
+        </w:rPr>
+        <w:t>try</w:t>
+      </w:r>
+      <w:proofErr w:type="gramEnd"/>
+    </w:p>
+    <w:p>
+      <w:pPr>
+        <w:rPr>
+          <w:rFonts w:asciiTheme="majorHAnsi" w:hAnsiTheme="majorHAnsi" w:cstheme="majorHAnsi"/>
+          <w:sz w:val="13"/>
+          <w:szCs w:val="13"/>
+        </w:rPr>
+      </w:pPr>
+      <w:r>
+        <w:rPr>
+          <w:rFonts w:asciiTheme="majorHAnsi" w:hAnsiTheme="majorHAnsi" w:cstheme="majorHAnsi"/>
+          <w:sz w:val="13"/>
+          <w:szCs w:val="13"/>
+        </w:rPr>
+        <w:tab/>
+        <w:t xml:space="preserve">to figure out why the figures we produce don't match up with Watson's.  Maybe </w:t>
+      </w:r>
+    </w:p>
+    <w:p>
+      <w:pPr>
+        <w:rPr>
+          <w:rFonts w:asciiTheme="majorHAnsi" w:hAnsiTheme="majorHAnsi" w:cstheme="majorHAnsi"/>
+          <w:sz w:val="13"/>
+          <w:szCs w:val="13"/>
+        </w:rPr>
+      </w:pPr>
+      <w:r>
+        <w:rPr>
+          <w:rFonts w:asciiTheme="majorHAnsi" w:hAnsiTheme="majorHAnsi" w:cstheme="majorHAnsi"/>
+          <w:sz w:val="13"/>
+          <w:szCs w:val="13"/>
+        </w:rPr>
+        <w:tab/>
+        <w:t xml:space="preserve">a microns/diopters issue in specification of </w:t>
+      </w:r>
+      <w:proofErr w:type="spellStart"/>
+      <w:r>
+        <w:rPr>
+          <w:rFonts w:asciiTheme="majorHAnsi" w:hAnsiTheme="majorHAnsi" w:cstheme="majorHAnsi"/>
+          <w:sz w:val="13"/>
+          <w:szCs w:val="13"/>
+        </w:rPr>
+        <w:t>zcoeffs</w:t>
+      </w:r>
+      <w:proofErr w:type="spellEnd"/>
+      <w:r>
+        <w:rPr>
+          <w:rFonts w:asciiTheme="majorHAnsi" w:hAnsiTheme="majorHAnsi" w:cstheme="majorHAnsi"/>
+          <w:sz w:val="13"/>
+          <w:szCs w:val="13"/>
+        </w:rPr>
+        <w:t>?  Just a guess.</w:t>
       </w:r>
     </w:p>
     <w:p>
@@ -1485,111 +2189,6 @@
           <w:sz w:val="13"/>
           <w:szCs w:val="13"/>
         </w:rPr>
-        <w:t xml:space="preserve">/Users/dhb/Documents/MATLAB/toolboxes/isetbio/tutorials/optics/t_wvfWatsonJOV.m </w:t>
-      </w:r>
-    </w:p>
-    <w:p>
-      <w:pPr>
-        <w:rPr>
-          <w:rFonts w:asciiTheme="majorHAnsi" w:hAnsiTheme="majorHAnsi" w:cstheme="majorHAnsi"/>
-          <w:sz w:val="13"/>
-          <w:szCs w:val="13"/>
-        </w:rPr>
-      </w:pPr>
-      <w:r>
-        <w:rPr>
-          <w:rFonts w:asciiTheme="majorHAnsi" w:hAnsiTheme="majorHAnsi" w:cstheme="majorHAnsi"/>
-          <w:sz w:val="13"/>
-          <w:szCs w:val="13"/>
-        </w:rPr>
-        <w:tab/>
-      </w:r>
-      <w:r>
-        <w:rPr>
-          <w:rFonts w:asciiTheme="majorHAnsi" w:hAnsiTheme="majorHAnsi" w:cstheme="majorHAnsi"/>
-          <w:sz w:val="13"/>
-          <w:szCs w:val="13"/>
-        </w:rPr>
-        <w:t>Got this to work again.  There is a comment from before that Brian and I should try</w:t>
-      </w:r>
-    </w:p>
-    <w:p>
-      <w:pPr>
-        <w:rPr>
-          <w:rFonts w:asciiTheme="majorHAnsi" w:hAnsiTheme="majorHAnsi" w:cstheme="majorHAnsi"/>
-          <w:sz w:val="13"/>
-          <w:szCs w:val="13"/>
-        </w:rPr>
-      </w:pPr>
-      <w:r>
-        <w:rPr>
-          <w:rFonts w:asciiTheme="majorHAnsi" w:hAnsiTheme="majorHAnsi" w:cstheme="majorHAnsi"/>
-          <w:sz w:val="13"/>
-          <w:szCs w:val="13"/>
-        </w:rPr>
-        <w:tab/>
-        <w:t xml:space="preserve">to figure out why the figures we produce don't match up with Watson's.  Maybe </w:t>
-      </w:r>
-    </w:p>
-    <w:p>
-      <w:pPr>
-        <w:rPr>
-          <w:rFonts w:asciiTheme="majorHAnsi" w:hAnsiTheme="majorHAnsi" w:cstheme="majorHAnsi"/>
-          <w:sz w:val="13"/>
-          <w:szCs w:val="13"/>
-        </w:rPr>
-      </w:pPr>
-      <w:r>
-        <w:rPr>
-          <w:rFonts w:asciiTheme="majorHAnsi" w:hAnsiTheme="majorHAnsi" w:cstheme="majorHAnsi"/>
-          <w:sz w:val="13"/>
-          <w:szCs w:val="13"/>
-        </w:rPr>
-        <w:tab/>
-        <w:t>a microns/diopters issue in specification of zcoeffs?  Just a guess.</w:t>
-      </w:r>
-    </w:p>
-    <w:p>
-      <w:pPr>
-        <w:rPr>
-          <w:rFonts w:asciiTheme="majorHAnsi" w:hAnsiTheme="majorHAnsi" w:cstheme="majorHAnsi"/>
-          <w:sz w:val="13"/>
-          <w:szCs w:val="13"/>
-        </w:rPr>
-      </w:pPr>
-    </w:p>
-    <w:p>
-      <w:pPr>
-        <w:rPr>
-          <w:rFonts w:asciiTheme="majorHAnsi" w:hAnsiTheme="majorHAnsi" w:cstheme="majorHAnsi"/>
-          <w:sz w:val="13"/>
-          <w:szCs w:val="13"/>
-        </w:rPr>
-      </w:pPr>
-      <w:r>
-        <w:rPr>
-          <w:rFonts w:asciiTheme="majorHAnsi" w:hAnsiTheme="majorHAnsi" w:cstheme="majorHAnsi"/>
-          <w:sz w:val="13"/>
-          <w:szCs w:val="13"/>
-        </w:rPr>
-        <w:t>*****</w:t>
-      </w:r>
-    </w:p>
-    <w:p>
-      <w:pPr>
-        <w:rPr>
-          <w:rFonts w:asciiTheme="majorHAnsi" w:hAnsiTheme="majorHAnsi" w:cstheme="majorHAnsi"/>
-          <w:color w:val="00B050"/>
-          <w:sz w:val="13"/>
-          <w:szCs w:val="13"/>
-        </w:rPr>
-      </w:pPr>
-      <w:r>
-        <w:rPr>
-          <w:rFonts w:asciiTheme="majorHAnsi" w:hAnsiTheme="majorHAnsi" w:cstheme="majorHAnsi"/>
-          <w:sz w:val="13"/>
-          <w:szCs w:val="13"/>
-        </w:rPr>
         <w:t xml:space="preserve">/Users/dhb/Documents/MATLAB/toolboxes/isetbio/tutorials/outersegment/underDevelopment_os/t_osCurrentsVsLuminanceLevel.m </w:t>
       </w:r>
     </w:p>
@@ -1608,7 +2207,25 @@
           <w:szCs w:val="13"/>
         </w:rPr>
         <w:tab/>
-        <w:t>Fixed so it runs again.  It was underDevelopment, I think, because it is sufficiently undercommented as not to be useful as a tutorial.</w:t>
+        <w:t xml:space="preserve">Fixed so it runs again.  It was </w:t>
+      </w:r>
+      <w:proofErr w:type="spellStart"/>
+      <w:r>
+        <w:rPr>
+          <w:rFonts w:asciiTheme="majorHAnsi" w:hAnsiTheme="majorHAnsi" w:cstheme="majorHAnsi"/>
+          <w:sz w:val="13"/>
+          <w:szCs w:val="13"/>
+        </w:rPr>
+        <w:t>underDevelopment</w:t>
+      </w:r>
+      <w:proofErr w:type="spellEnd"/>
+      <w:r>
+        <w:rPr>
+          <w:rFonts w:asciiTheme="majorHAnsi" w:hAnsiTheme="majorHAnsi" w:cstheme="majorHAnsi"/>
+          <w:sz w:val="13"/>
+          <w:szCs w:val="13"/>
+        </w:rPr>
+        <w:t>, I think, because it is sufficiently undercommented as not to be useful as a tutorial.</w:t>
       </w:r>
     </w:p>
     <w:p>
@@ -1644,7 +2261,25 @@
           <w:szCs w:val="13"/>
         </w:rPr>
         <w:tab/>
-        <w:t>It does produce some nice looking figures, so could be quite useful if we knew what it was about.</w:t>
+        <w:t xml:space="preserve">It does produce some </w:t>
+      </w:r>
+      <w:proofErr w:type="gramStart"/>
+      <w:r>
+        <w:rPr>
+          <w:rFonts w:asciiTheme="majorHAnsi" w:hAnsiTheme="majorHAnsi" w:cstheme="majorHAnsi"/>
+          <w:sz w:val="13"/>
+          <w:szCs w:val="13"/>
+        </w:rPr>
+        <w:t>nice looking</w:t>
+      </w:r>
+      <w:proofErr w:type="gramEnd"/>
+      <w:r>
+        <w:rPr>
+          <w:rFonts w:asciiTheme="majorHAnsi" w:hAnsiTheme="majorHAnsi" w:cstheme="majorHAnsi"/>
+          <w:sz w:val="13"/>
+          <w:szCs w:val="13"/>
+        </w:rPr>
+        <w:t xml:space="preserve"> figures, so could be quite useful if we knew what it was about.</w:t>
       </w:r>
     </w:p>
     <w:p>
@@ -1742,6 +2377,7 @@
           <w:szCs w:val="13"/>
         </w:rPr>
       </w:pPr>
+      <w:proofErr w:type="spellStart"/>
       <w:r>
         <w:rPr>
           <w:rFonts w:asciiTheme="majorHAnsi" w:hAnsiTheme="majorHAnsi" w:cstheme="majorHAnsi"/>
@@ -1750,48 +2386,77 @@
         </w:rPr>
         <w:t>t_mRGCMosaicBasic</w:t>
       </w:r>
-    </w:p>
-    <w:p>
-      <w:pPr>
-        <w:rPr>
-          <w:rFonts w:asciiTheme="majorHAnsi" w:hAnsiTheme="majorHAnsi" w:cstheme="majorHAnsi"/>
-          <w:sz w:val="13"/>
-          <w:szCs w:val="13"/>
-        </w:rPr>
-      </w:pPr>
-    </w:p>
-    <w:p>
-      <w:pPr>
-        <w:rPr>
-          <w:rFonts w:asciiTheme="majorHAnsi" w:hAnsiTheme="majorHAnsi" w:cstheme="majorHAnsi"/>
-          <w:sz w:val="13"/>
-          <w:szCs w:val="13"/>
-        </w:rPr>
-      </w:pPr>
-      <w:r>
-        <w:rPr>
-          <w:rFonts w:asciiTheme="majorHAnsi" w:hAnsiTheme="majorHAnsi" w:cstheme="majorHAnsi"/>
-          <w:sz w:val="13"/>
-          <w:szCs w:val="13"/>
-        </w:rPr>
-        <w:t>I suppressed the warning that the pixel resolution is too small.  But then I wondered, how do you make it high enough.  The stimulus is specified</w:t>
-      </w:r>
-    </w:p>
-    <w:p>
-      <w:pPr>
-        <w:rPr>
-          <w:rFonts w:asciiTheme="majorHAnsi" w:hAnsiTheme="majorHAnsi" w:cstheme="majorHAnsi"/>
-          <w:sz w:val="13"/>
-          <w:szCs w:val="13"/>
-        </w:rPr>
-      </w:pPr>
-      <w:r>
-        <w:rPr>
-          <w:rFonts w:asciiTheme="majorHAnsi" w:hAnsiTheme="majorHAnsi" w:cstheme="majorHAnsi"/>
-          <w:sz w:val="13"/>
-          <w:szCs w:val="13"/>
-        </w:rPr>
-        <w:t>as having 1024 by 1024 over 2 degrees in the stimParams struct, but the scene comes back at 132 by 132 pixels.  This is fundamentally confusing.</w:t>
+      <w:proofErr w:type="spellEnd"/>
+    </w:p>
+    <w:p>
+      <w:pPr>
+        <w:rPr>
+          <w:rFonts w:asciiTheme="majorHAnsi" w:hAnsiTheme="majorHAnsi" w:cstheme="majorHAnsi"/>
+          <w:sz w:val="13"/>
+          <w:szCs w:val="13"/>
+        </w:rPr>
+      </w:pPr>
+    </w:p>
+    <w:p>
+      <w:pPr>
+        <w:rPr>
+          <w:rFonts w:asciiTheme="majorHAnsi" w:hAnsiTheme="majorHAnsi" w:cstheme="majorHAnsi"/>
+          <w:sz w:val="13"/>
+          <w:szCs w:val="13"/>
+        </w:rPr>
+      </w:pPr>
+      <w:r>
+        <w:rPr>
+          <w:rFonts w:asciiTheme="majorHAnsi" w:hAnsiTheme="majorHAnsi" w:cstheme="majorHAnsi"/>
+          <w:sz w:val="13"/>
+          <w:szCs w:val="13"/>
+        </w:rPr>
+        <w:t xml:space="preserve">I suppressed the warning that the pixel resolution is too small.  But then I wondered, how do you make it high enough.  The stimulus is </w:t>
+      </w:r>
+      <w:proofErr w:type="gramStart"/>
+      <w:r>
+        <w:rPr>
+          <w:rFonts w:asciiTheme="majorHAnsi" w:hAnsiTheme="majorHAnsi" w:cstheme="majorHAnsi"/>
+          <w:sz w:val="13"/>
+          <w:szCs w:val="13"/>
+        </w:rPr>
+        <w:t>specified</w:t>
+      </w:r>
+      <w:proofErr w:type="gramEnd"/>
+    </w:p>
+    <w:p>
+      <w:pPr>
+        <w:rPr>
+          <w:rFonts w:asciiTheme="majorHAnsi" w:hAnsiTheme="majorHAnsi" w:cstheme="majorHAnsi"/>
+          <w:sz w:val="13"/>
+          <w:szCs w:val="13"/>
+        </w:rPr>
+      </w:pPr>
+      <w:r>
+        <w:rPr>
+          <w:rFonts w:asciiTheme="majorHAnsi" w:hAnsiTheme="majorHAnsi" w:cstheme="majorHAnsi"/>
+          <w:sz w:val="13"/>
+          <w:szCs w:val="13"/>
+        </w:rPr>
+        <w:t xml:space="preserve">as having 1024 by 1024 over 2 degrees in the </w:t>
+      </w:r>
+      <w:proofErr w:type="spellStart"/>
+      <w:r>
+        <w:rPr>
+          <w:rFonts w:asciiTheme="majorHAnsi" w:hAnsiTheme="majorHAnsi" w:cstheme="majorHAnsi"/>
+          <w:sz w:val="13"/>
+          <w:szCs w:val="13"/>
+        </w:rPr>
+        <w:t>stimParams</w:t>
+      </w:r>
+      <w:proofErr w:type="spellEnd"/>
+      <w:r>
+        <w:rPr>
+          <w:rFonts w:asciiTheme="majorHAnsi" w:hAnsiTheme="majorHAnsi" w:cstheme="majorHAnsi"/>
+          <w:sz w:val="13"/>
+          <w:szCs w:val="13"/>
+        </w:rPr>
+        <w:t xml:space="preserve"> struct, but the scene comes back at 132 by 132 pixels.  This is fundamentally confusing.</w:t>
       </w:r>
       <w:r>
         <w:rPr>
@@ -1800,25 +2465,63 @@
           <w:szCs w:val="13"/>
         </w:rPr>
         <w:br/>
-        <w:t>The reason is that the presentation display has a dpi of 96 ppi at a distance of 0.5 m, and deep in the scene generation code the pixel resolution</w:t>
-      </w:r>
-    </w:p>
-    <w:p>
-      <w:pPr>
-        <w:rPr>
-          <w:rFonts w:asciiTheme="majorHAnsi" w:hAnsiTheme="majorHAnsi" w:cstheme="majorHAnsi"/>
-          <w:sz w:val="13"/>
-          <w:szCs w:val="13"/>
-        </w:rPr>
-      </w:pPr>
-      <w:r>
-        <w:rPr>
-          <w:rFonts w:asciiTheme="majorHAnsi" w:hAnsiTheme="majorHAnsi" w:cstheme="majorHAnsi"/>
-          <w:sz w:val="13"/>
-          <w:szCs w:val="13"/>
-        </w:rPr>
-        <w:t>is rewritten to match the desired angular size of the scene and the angular size of the display pixels.  That is OK conceptually, but this tutorial</w:t>
-      </w:r>
+        <w:t xml:space="preserve">The reason is that the presentation display has a dpi of 96 </w:t>
+      </w:r>
+      <w:proofErr w:type="spellStart"/>
+      <w:r>
+        <w:rPr>
+          <w:rFonts w:asciiTheme="majorHAnsi" w:hAnsiTheme="majorHAnsi" w:cstheme="majorHAnsi"/>
+          <w:sz w:val="13"/>
+          <w:szCs w:val="13"/>
+        </w:rPr>
+        <w:t>ppi</w:t>
+      </w:r>
+      <w:proofErr w:type="spellEnd"/>
+      <w:r>
+        <w:rPr>
+          <w:rFonts w:asciiTheme="majorHAnsi" w:hAnsiTheme="majorHAnsi" w:cstheme="majorHAnsi"/>
+          <w:sz w:val="13"/>
+          <w:szCs w:val="13"/>
+        </w:rPr>
+        <w:t xml:space="preserve"> at a distance of 0.5 m, and deep in the scene generation code the pixel </w:t>
+      </w:r>
+      <w:proofErr w:type="gramStart"/>
+      <w:r>
+        <w:rPr>
+          <w:rFonts w:asciiTheme="majorHAnsi" w:hAnsiTheme="majorHAnsi" w:cstheme="majorHAnsi"/>
+          <w:sz w:val="13"/>
+          <w:szCs w:val="13"/>
+        </w:rPr>
+        <w:t>resolution</w:t>
+      </w:r>
+      <w:proofErr w:type="gramEnd"/>
+    </w:p>
+    <w:p>
+      <w:pPr>
+        <w:rPr>
+          <w:rFonts w:asciiTheme="majorHAnsi" w:hAnsiTheme="majorHAnsi" w:cstheme="majorHAnsi"/>
+          <w:sz w:val="13"/>
+          <w:szCs w:val="13"/>
+        </w:rPr>
+      </w:pPr>
+      <w:r>
+        <w:rPr>
+          <w:rFonts w:asciiTheme="majorHAnsi" w:hAnsiTheme="majorHAnsi" w:cstheme="majorHAnsi"/>
+          <w:sz w:val="13"/>
+          <w:szCs w:val="13"/>
+        </w:rPr>
+        <w:t xml:space="preserve">is rewritten to match the desired angular size of the scene and the angular size of the display pixels.  That is OK conceptually, but this </w:t>
+      </w:r>
+      <w:proofErr w:type="gramStart"/>
+      <w:r>
+        <w:rPr>
+          <w:rFonts w:asciiTheme="majorHAnsi" w:hAnsiTheme="majorHAnsi" w:cstheme="majorHAnsi"/>
+          <w:sz w:val="13"/>
+          <w:szCs w:val="13"/>
+        </w:rPr>
+        <w:t>tutorial</w:t>
+      </w:r>
+      <w:proofErr w:type="gramEnd"/>
     </w:p>
     <w:p>
       <w:pPr>
@@ -1845,13 +2548,23 @@
           <w:szCs w:val="13"/>
         </w:rPr>
       </w:pPr>
-      <w:r>
-        <w:rPr>
-          <w:rFonts w:asciiTheme="majorHAnsi" w:hAnsiTheme="majorHAnsi" w:cstheme="majorHAnsi"/>
-          <w:sz w:val="13"/>
-          <w:szCs w:val="13"/>
-        </w:rPr>
-        <w:t xml:space="preserve">so as to make it high enough to enable the cone aperture blur calculation. </w:t>
+      <w:proofErr w:type="gramStart"/>
+      <w:r>
+        <w:rPr>
+          <w:rFonts w:asciiTheme="majorHAnsi" w:hAnsiTheme="majorHAnsi" w:cstheme="majorHAnsi"/>
+          <w:sz w:val="13"/>
+          <w:szCs w:val="13"/>
+        </w:rPr>
+        <w:t>so as to</w:t>
+      </w:r>
+      <w:proofErr w:type="gramEnd"/>
+      <w:r>
+        <w:rPr>
+          <w:rFonts w:asciiTheme="majorHAnsi" w:hAnsiTheme="majorHAnsi" w:cstheme="majorHAnsi"/>
+          <w:sz w:val="13"/>
+          <w:szCs w:val="13"/>
+        </w:rPr>
+        <w:t xml:space="preserve"> make it high enough to enable the cone aperture blur calculation. </w:t>
       </w:r>
     </w:p>
     <w:p>
@@ -1888,6 +2601,7 @@
           <w:szCs w:val="13"/>
         </w:rPr>
       </w:pPr>
+      <w:proofErr w:type="spellStart"/>
       <w:r>
         <w:rPr>
           <w:rFonts w:asciiTheme="majorHAnsi" w:hAnsiTheme="majorHAnsi" w:cstheme="majorHAnsi"/>
@@ -1896,6 +2610,7 @@
         </w:rPr>
         <w:t>t_mRGCMosaicVisualize.m</w:t>
       </w:r>
+      <w:proofErr w:type="spellEnd"/>
     </w:p>
     <w:p>
       <w:pPr>
@@ -1929,8 +2644,18 @@
           <w:szCs w:val="13"/>
         </w:rPr>
         <w:br/>
-        <w:t>inside the tutorial, with a comment explaining what the message would have been, why it would have been thrown, and what a user should do</w:t>
-      </w:r>
+        <w:t xml:space="preserve">inside the tutorial, with a comment explaining what the message would have been, why it would have been thrown, and what a user should </w:t>
+      </w:r>
+      <w:proofErr w:type="gramStart"/>
+      <w:r>
+        <w:rPr>
+          <w:rFonts w:asciiTheme="majorHAnsi" w:hAnsiTheme="majorHAnsi" w:cstheme="majorHAnsi"/>
+          <w:sz w:val="13"/>
+          <w:szCs w:val="13"/>
+        </w:rPr>
+        <w:t>do</w:t>
+      </w:r>
+      <w:proofErr w:type="gramEnd"/>
     </w:p>
     <w:p>
       <w:pPr>

</xml_diff>

<commit_message>
Update list of things that are not working
</commit_message>
<xml_diff>
--- a/zzISETBioTutorialsStatuis.docx
+++ b/zzISETBioTutorialsStatuis.docx
@@ -10,6 +10,14 @@
           <w:szCs w:val="13"/>
         </w:rPr>
       </w:pPr>
+      <w:r>
+        <w:rPr>
+          <w:rFonts w:asciiTheme="majorHAnsi" w:hAnsiTheme="majorHAnsi" w:cstheme="majorHAnsi"/>
+          <w:sz w:val="13"/>
+          <w:szCs w:val="13"/>
+        </w:rPr>
+        <w:t>s</w:t>
+      </w:r>
       <w:r>
         <w:rPr>
           <w:rFonts w:asciiTheme="majorHAnsi" w:hAnsiTheme="majorHAnsi" w:cstheme="majorHAnsi"/>

</xml_diff>